<commit_message>
feat: add confidentiality policy block
</commit_message>
<xml_diff>
--- a/Правки по сайту webcat.docx
+++ b/Правки по сайту webcat.docx
@@ -100,15 +100,17 @@
           <w:color w:val="1D1C1D"/>
           <w:sz w:val="23"/>
           <w:szCs w:val="23"/>
-          <w:lang w:eastAsia="ru-RU"/>
-        </w:rPr>
-      </w:pPr>
-      <w:r>
-        <w:rPr>
-          <w:rFonts w:ascii="Arial" w:eastAsia="Times New Roman" w:hAnsi="Arial" w:cs="Arial"/>
-          <w:color w:val="1D1C1D"/>
-          <w:sz w:val="23"/>
-          <w:szCs w:val="23"/>
+          <w:highlight w:val="yellow"/>
+          <w:lang w:eastAsia="ru-RU"/>
+        </w:rPr>
+      </w:pPr>
+      <w:r>
+        <w:rPr>
+          <w:rFonts w:ascii="Arial" w:eastAsia="Times New Roman" w:hAnsi="Arial" w:cs="Arial"/>
+          <w:color w:val="1D1C1D"/>
+          <w:sz w:val="23"/>
+          <w:szCs w:val="23"/>
+          <w:highlight w:val="yellow"/>
           <w:lang w:eastAsia="ru-RU"/>
         </w:rPr>
         <w:t>Сделать плавный переход по клику на пункты меню</w:t>
@@ -164,20 +166,7 @@
           <w:highlight w:val="yellow"/>
           <w:lang w:eastAsia="ru-RU"/>
         </w:rPr>
-        <w:t xml:space="preserve"> на этот блок. Если во</w:t>
-      </w:r>
-      <w:bookmarkStart w:id="0" w:name="_GoBack"/>
-      <w:bookmarkEnd w:id="0"/>
-      <w:r>
-        <w:rPr>
-          <w:rFonts w:ascii="Arial" w:eastAsia="Times New Roman" w:hAnsi="Arial" w:cs="Arial"/>
-          <w:color w:val="1D1C1D"/>
-          <w:sz w:val="23"/>
-          <w:szCs w:val="23"/>
-          <w:highlight w:val="yellow"/>
-          <w:lang w:eastAsia="ru-RU"/>
-        </w:rPr>
-        <w:t>зможно, дать активной полосе прокрутки тень в 8px #CE0476</w:t>
+        <w:t xml:space="preserve"> на этот блок. Если возможно, дать активной полосе прокрутки тень в 8px #CE0476</w:t>
       </w:r>
       <w:r>
         <w:rPr>
@@ -647,6 +636,7 @@
           <w:color w:val="1D1C1D"/>
           <w:sz w:val="23"/>
           <w:szCs w:val="23"/>
+          <w:highlight w:val="yellow"/>
           <w:lang w:eastAsia="ru-RU"/>
         </w:rPr>
         <w:t>Десктоп (1440px+)</w:t>
@@ -705,6 +695,8 @@
         </w:rPr>
         <w:t>&gt; и увеличим их количество)</w:t>
       </w:r>
+      <w:bookmarkStart w:id="0" w:name="_GoBack"/>
+      <w:bookmarkEnd w:id="0"/>
     </w:p>
     <w:p>
       <w:pPr>
@@ -839,6 +831,7 @@
           <w:color w:val="1D1C1D"/>
           <w:sz w:val="23"/>
           <w:szCs w:val="23"/>
+          <w:highlight w:val="yellow"/>
           <w:lang w:eastAsia="ru-RU"/>
         </w:rPr>
         <w:t>Мобилка</w:t>
@@ -852,6 +845,7 @@
           <w:color w:val="1D1C1D"/>
           <w:sz w:val="23"/>
           <w:szCs w:val="23"/>
+          <w:highlight w:val="yellow"/>
           <w:lang w:eastAsia="ru-RU"/>
         </w:rPr>
         <w:t xml:space="preserve"> (320px - 1440px)</w:t>
@@ -1176,7 +1170,13 @@
         <w:t>Фон — градиент: слева сверху #FEF4FA, справа снизу #F6FAFF</w:t>
       </w:r>
     </w:p>
-    <w:p/>
+    <w:p>
+      <w:pPr>
+        <w:rPr>
+          <w:lang w:val="en-US"/>
+        </w:rPr>
+      </w:pPr>
+    </w:p>
     <w:sectPr>
       <w:pgSz w:w="11906" w:h="16838"/>
       <w:pgMar w:top="1134" w:right="850" w:bottom="1134" w:left="1701" w:header="708" w:footer="708" w:gutter="0"/>

</xml_diff>

<commit_message>
fix: edit style scrollbar confidentiality
</commit_message>
<xml_diff>
--- a/Правки по сайту webcat.docx
+++ b/Правки по сайту webcat.docx
@@ -1,6 +1,6 @@
 
 <file path=word/document.xml><?xml version="1.0" encoding="utf-8"?>
-<w:document xmlns:wpc="http://schemas.microsoft.com/office/word/2010/wordprocessingCanvas" xmlns:mc="http://schemas.openxmlformats.org/markup-compatibility/2006" xmlns:o="urn:schemas-microsoft-com:office:office" xmlns:r="http://schemas.openxmlformats.org/officeDocument/2006/relationships" xmlns:m="http://schemas.openxmlformats.org/officeDocument/2006/math" xmlns:v="urn:schemas-microsoft-com:vml" xmlns:wp14="http://schemas.microsoft.com/office/word/2010/wordprocessingDrawing" xmlns:wp="http://schemas.openxmlformats.org/drawingml/2006/wordprocessingDrawing" xmlns:w10="urn:schemas-microsoft-com:office:word" xmlns:w="http://schemas.openxmlformats.org/wordprocessingml/2006/main" xmlns:w14="http://schemas.microsoft.com/office/word/2010/wordml" xmlns:wpg="http://schemas.microsoft.com/office/word/2010/wordprocessingGroup" xmlns:wpi="http://schemas.microsoft.com/office/word/2010/wordprocessingInk" xmlns:wne="http://schemas.microsoft.com/office/word/2006/wordml" xmlns:wps="http://schemas.microsoft.com/office/word/2010/wordprocessingShape" mc:Ignorable="w14 wp14">
+<w:document xmlns:wpc="http://schemas.microsoft.com/office/word/2010/wordprocessingCanvas" xmlns:mc="http://schemas.openxmlformats.org/markup-compatibility/2006" xmlns:o="urn:schemas-microsoft-com:office:office" xmlns:r="http://schemas.openxmlformats.org/officeDocument/2006/relationships" xmlns:m="http://schemas.openxmlformats.org/officeDocument/2006/math" xmlns:v="urn:schemas-microsoft-com:vml" xmlns:wp14="http://schemas.microsoft.com/office/word/2010/wordprocessingDrawing" xmlns:wp="http://schemas.openxmlformats.org/drawingml/2006/wordprocessingDrawing" xmlns:w10="urn:schemas-microsoft-com:office:word" xmlns:w="http://schemas.openxmlformats.org/wordprocessingml/2006/main" xmlns:w14="http://schemas.microsoft.com/office/word/2010/wordml" xmlns:w15="http://schemas.microsoft.com/office/word/2012/wordml" xmlns:wpg="http://schemas.microsoft.com/office/word/2010/wordprocessingGroup" xmlns:wpi="http://schemas.microsoft.com/office/word/2010/wordprocessingInk" xmlns:wne="http://schemas.microsoft.com/office/word/2006/wordml" xmlns:wps="http://schemas.microsoft.com/office/word/2010/wordprocessingShape" mc:Ignorable="w14 w15 wp14">
   <w:body>
     <w:p>
       <w:pPr>
@@ -288,29 +288,7 @@
           <w:szCs w:val="23"/>
           <w:lang w:eastAsia="ru-RU"/>
         </w:rPr>
-        <w:t xml:space="preserve">(Переход из верхнего левого угла </w:t>
-      </w:r>
-      <w:proofErr w:type="gramStart"/>
-      <w:r>
-        <w:rPr>
-          <w:rFonts w:ascii="Arial" w:eastAsia="Times New Roman" w:hAnsi="Arial" w:cs="Arial"/>
-          <w:color w:val="1D1C1D"/>
-          <w:sz w:val="23"/>
-          <w:szCs w:val="23"/>
-          <w:lang w:eastAsia="ru-RU"/>
-        </w:rPr>
-        <w:t>в</w:t>
-      </w:r>
-      <w:proofErr w:type="gramEnd"/>
-      <w:r>
-        <w:rPr>
-          <w:rFonts w:ascii="Arial" w:eastAsia="Times New Roman" w:hAnsi="Arial" w:cs="Arial"/>
-          <w:color w:val="1D1C1D"/>
-          <w:sz w:val="23"/>
-          <w:szCs w:val="23"/>
-          <w:lang w:eastAsia="ru-RU"/>
-        </w:rPr>
-        <w:t xml:space="preserve"> нижний правый)</w:t>
+        <w:t>(Переход из верхнего левого угла в нижний правый)</w:t>
       </w:r>
     </w:p>
     <w:p>
@@ -543,15 +521,17 @@
           <w:color w:val="1D1C1D"/>
           <w:sz w:val="23"/>
           <w:szCs w:val="23"/>
-          <w:lang w:eastAsia="ru-RU"/>
-        </w:rPr>
-      </w:pPr>
-      <w:r>
-        <w:rPr>
-          <w:rFonts w:ascii="Arial" w:eastAsia="Times New Roman" w:hAnsi="Arial" w:cs="Arial"/>
-          <w:color w:val="1D1C1D"/>
-          <w:sz w:val="23"/>
-          <w:szCs w:val="23"/>
+          <w:highlight w:val="yellow"/>
+          <w:lang w:eastAsia="ru-RU"/>
+        </w:rPr>
+      </w:pPr>
+      <w:r>
+        <w:rPr>
+          <w:rFonts w:ascii="Arial" w:eastAsia="Times New Roman" w:hAnsi="Arial" w:cs="Arial"/>
+          <w:color w:val="1D1C1D"/>
+          <w:sz w:val="23"/>
+          <w:szCs w:val="23"/>
+          <w:highlight w:val="yellow"/>
           <w:lang w:eastAsia="ru-RU"/>
         </w:rPr>
         <w:t xml:space="preserve">Сделать страницу "Условия конфиденциальности" (Я </w:t>
@@ -563,6 +543,7 @@
           <w:color w:val="1D1C1D"/>
           <w:sz w:val="23"/>
           <w:szCs w:val="23"/>
+          <w:highlight w:val="yellow"/>
           <w:lang w:eastAsia="ru-RU"/>
         </w:rPr>
         <w:t>отрисую</w:t>
@@ -574,6 +555,7 @@
           <w:color w:val="1D1C1D"/>
           <w:sz w:val="23"/>
           <w:szCs w:val="23"/>
+          <w:highlight w:val="yellow"/>
           <w:lang w:eastAsia="ru-RU"/>
         </w:rPr>
         <w:t xml:space="preserve"> и скину файл .</w:t>
@@ -585,6 +567,7 @@
           <w:color w:val="1D1C1D"/>
           <w:sz w:val="23"/>
           <w:szCs w:val="23"/>
+          <w:highlight w:val="yellow"/>
           <w:lang w:eastAsia="ru-RU"/>
         </w:rPr>
         <w:t>fig</w:t>
@@ -596,6 +579,7 @@
           <w:color w:val="1D1C1D"/>
           <w:sz w:val="23"/>
           <w:szCs w:val="23"/>
+          <w:highlight w:val="yellow"/>
           <w:lang w:eastAsia="ru-RU"/>
         </w:rPr>
         <w:t>)</w:t>
@@ -695,8 +679,6 @@
         </w:rPr>
         <w:t>&gt; и увеличим их количество)</w:t>
       </w:r>
-      <w:bookmarkStart w:id="0" w:name="_GoBack"/>
-      <w:bookmarkEnd w:id="0"/>
     </w:p>
     <w:p>
       <w:pPr>
@@ -878,31 +860,7 @@
           <w:highlight w:val="yellow"/>
           <w:lang w:eastAsia="ru-RU"/>
         </w:rPr>
-        <w:t xml:space="preserve">Кнопку "Меню" давай сделаем ярче </w:t>
-      </w:r>
-      <w:proofErr w:type="gramStart"/>
-      <w:r>
-        <w:rPr>
-          <w:rFonts w:ascii="Arial" w:eastAsia="Times New Roman" w:hAnsi="Arial" w:cs="Arial"/>
-          <w:color w:val="1D1C1D"/>
-          <w:sz w:val="23"/>
-          <w:szCs w:val="23"/>
-          <w:highlight w:val="yellow"/>
-          <w:lang w:eastAsia="ru-RU"/>
-        </w:rPr>
-        <w:t>на</w:t>
-      </w:r>
-      <w:proofErr w:type="gramEnd"/>
-      <w:r>
-        <w:rPr>
-          <w:rFonts w:ascii="Arial" w:eastAsia="Times New Roman" w:hAnsi="Arial" w:cs="Arial"/>
-          <w:color w:val="1D1C1D"/>
-          <w:sz w:val="23"/>
-          <w:szCs w:val="23"/>
-          <w:highlight w:val="yellow"/>
-          <w:lang w:eastAsia="ru-RU"/>
-        </w:rPr>
-        <w:t xml:space="preserve"> процентов 20</w:t>
+        <w:t>Кнопку "Меню" давай сделаем ярче на процентов 20</w:t>
       </w:r>
     </w:p>
     <w:p>
@@ -964,6 +922,7 @@
           <w:color w:val="1D1C1D"/>
           <w:sz w:val="23"/>
           <w:szCs w:val="23"/>
+          <w:highlight w:val="yellow"/>
           <w:shd w:val="clear" w:color="auto" w:fill="F8F8F8"/>
         </w:rPr>
         <w:t xml:space="preserve">Под </w:t>
@@ -975,6 +934,7 @@
           <w:color w:val="1D1C1D"/>
           <w:sz w:val="23"/>
           <w:szCs w:val="23"/>
+          <w:highlight w:val="yellow"/>
           <w:shd w:val="clear" w:color="auto" w:fill="F8F8F8"/>
         </w:rPr>
         <w:t>десктопной</w:t>
@@ -986,6 +946,7 @@
           <w:color w:val="1D1C1D"/>
           <w:sz w:val="23"/>
           <w:szCs w:val="23"/>
+          <w:highlight w:val="yellow"/>
           <w:shd w:val="clear" w:color="auto" w:fill="F8F8F8"/>
         </w:rPr>
         <w:t xml:space="preserve"> версией политика (текст еще поменяем, можешь не выделять без форматирования тупо вставить)</w:t>
@@ -1002,6 +963,8 @@
           <w:shd w:val="clear" w:color="auto" w:fill="F8F8F8"/>
         </w:rPr>
       </w:pPr>
+      <w:bookmarkStart w:id="0" w:name="_GoBack"/>
+      <w:bookmarkEnd w:id="0"/>
       <w:r>
         <w:rPr>
           <w:rFonts w:ascii="Arial" w:hAnsi="Arial" w:cs="Arial"/>
@@ -1022,6 +985,16 @@
         </w:rPr>
         <w:t>И примеры оформления кнопок под политикой</w:t>
       </w:r>
+      <w:r>
+        <w:rPr>
+          <w:rFonts w:ascii="Arial" w:hAnsi="Arial" w:cs="Arial"/>
+          <w:color w:val="1D1C1D"/>
+          <w:sz w:val="23"/>
+          <w:szCs w:val="23"/>
+          <w:highlight w:val="yellow"/>
+        </w:rPr>
+        <w:br/>
+      </w:r>
       <w:proofErr w:type="gramStart"/>
       <w:r>
         <w:rPr>
@@ -1030,9 +1003,11 @@
           <w:sz w:val="23"/>
           <w:szCs w:val="23"/>
           <w:highlight w:val="yellow"/>
-        </w:rPr>
-        <w:br/>
-      </w:r>
+          <w:shd w:val="clear" w:color="auto" w:fill="F8F8F8"/>
+        </w:rPr>
+        <w:t>Там</w:t>
+      </w:r>
+      <w:proofErr w:type="gramEnd"/>
       <w:r>
         <w:rPr>
           <w:rFonts w:ascii="Arial" w:hAnsi="Arial" w:cs="Arial"/>
@@ -1042,19 +1017,7 @@
           <w:highlight w:val="yellow"/>
           <w:shd w:val="clear" w:color="auto" w:fill="F8F8F8"/>
         </w:rPr>
-        <w:t>Т</w:t>
-      </w:r>
-      <w:proofErr w:type="gramEnd"/>
-      <w:r>
-        <w:rPr>
-          <w:rFonts w:ascii="Arial" w:hAnsi="Arial" w:cs="Arial"/>
-          <w:color w:val="1D1C1D"/>
-          <w:sz w:val="23"/>
-          <w:szCs w:val="23"/>
-          <w:highlight w:val="yellow"/>
-          <w:shd w:val="clear" w:color="auto" w:fill="F8F8F8"/>
-        </w:rPr>
-        <w:t>ам чисто тень меняется пока, потом доработаем</w:t>
+        <w:t xml:space="preserve"> чисто тень меняется пока, потом доработаем</w:t>
       </w:r>
       <w:r>
         <w:rPr>
@@ -1100,7 +1063,6 @@
           <w:lang w:eastAsia="ru-RU"/>
         </w:rPr>
       </w:pPr>
-      <w:proofErr w:type="gramStart"/>
       <w:r>
         <w:rPr>
           <w:rFonts w:ascii="Arial" w:eastAsia="Times New Roman" w:hAnsi="Arial" w:cs="Arial"/>
@@ -1110,9 +1072,9 @@
           <w:shd w:val="clear" w:color="auto" w:fill="F8F8F8"/>
           <w:lang w:eastAsia="ru-RU"/>
         </w:rPr>
-        <w:t>Во, давай</w:t>
-      </w:r>
-      <w:proofErr w:type="gramEnd"/>
+        <w:t xml:space="preserve">Во, давай такой простенький </w:t>
+      </w:r>
+      <w:proofErr w:type="spellStart"/>
       <w:r>
         <w:rPr>
           <w:rFonts w:ascii="Arial" w:eastAsia="Times New Roman" w:hAnsi="Arial" w:cs="Arial"/>
@@ -1122,9 +1084,9 @@
           <w:shd w:val="clear" w:color="auto" w:fill="F8F8F8"/>
           <w:lang w:eastAsia="ru-RU"/>
         </w:rPr>
-        <w:t xml:space="preserve"> такой простенький </w:t>
-      </w:r>
-      <w:proofErr w:type="spellStart"/>
+        <w:t>прелоадер</w:t>
+      </w:r>
+      <w:proofErr w:type="spellEnd"/>
       <w:r>
         <w:rPr>
           <w:rFonts w:ascii="Arial" w:eastAsia="Times New Roman" w:hAnsi="Arial" w:cs="Arial"/>
@@ -1134,9 +1096,18 @@
           <w:shd w:val="clear" w:color="auto" w:fill="F8F8F8"/>
           <w:lang w:eastAsia="ru-RU"/>
         </w:rPr>
-        <w:t>прелоадер</w:t>
-      </w:r>
-      <w:proofErr w:type="spellEnd"/>
+        <w:t xml:space="preserve"> замутим для начала</w:t>
+      </w:r>
+      <w:r>
+        <w:rPr>
+          <w:rFonts w:ascii="Arial" w:eastAsia="Times New Roman" w:hAnsi="Arial" w:cs="Arial"/>
+          <w:color w:val="1D1C1D"/>
+          <w:sz w:val="23"/>
+          <w:szCs w:val="23"/>
+          <w:lang w:eastAsia="ru-RU"/>
+        </w:rPr>
+        <w:br/>
+      </w:r>
       <w:r>
         <w:rPr>
           <w:rFonts w:ascii="Arial" w:eastAsia="Times New Roman" w:hAnsi="Arial" w:cs="Arial"/>
@@ -1146,37 +1117,10 @@
           <w:shd w:val="clear" w:color="auto" w:fill="F8F8F8"/>
           <w:lang w:eastAsia="ru-RU"/>
         </w:rPr>
-        <w:t xml:space="preserve"> замутим для начала</w:t>
-      </w:r>
-      <w:r>
-        <w:rPr>
-          <w:rFonts w:ascii="Arial" w:eastAsia="Times New Roman" w:hAnsi="Arial" w:cs="Arial"/>
-          <w:color w:val="1D1C1D"/>
-          <w:sz w:val="23"/>
-          <w:szCs w:val="23"/>
-          <w:lang w:eastAsia="ru-RU"/>
-        </w:rPr>
-        <w:br/>
-      </w:r>
-      <w:r>
-        <w:rPr>
-          <w:rFonts w:ascii="Arial" w:eastAsia="Times New Roman" w:hAnsi="Arial" w:cs="Arial"/>
-          <w:color w:val="1D1C1D"/>
-          <w:sz w:val="23"/>
-          <w:szCs w:val="23"/>
-          <w:shd w:val="clear" w:color="auto" w:fill="F8F8F8"/>
-          <w:lang w:eastAsia="ru-RU"/>
-        </w:rPr>
         <w:t>Фон — градиент: слева сверху #FEF4FA, справа снизу #F6FAFF</w:t>
       </w:r>
     </w:p>
-    <w:p>
-      <w:pPr>
-        <w:rPr>
-          <w:lang w:val="en-US"/>
-        </w:rPr>
-      </w:pPr>
-    </w:p>
+    <w:p/>
     <w:sectPr>
       <w:pgSz w:w="11906" w:h="16838"/>
       <w:pgMar w:top="1134" w:right="850" w:bottom="1134" w:left="1701" w:header="708" w:footer="708" w:gutter="0"/>
@@ -1188,8 +1132,8 @@
 </file>
 
 <file path=word/numbering.xml><?xml version="1.0" encoding="utf-8"?>
-<w:numbering xmlns:wpc="http://schemas.microsoft.com/office/word/2010/wordprocessingCanvas" xmlns:mc="http://schemas.openxmlformats.org/markup-compatibility/2006" xmlns:o="urn:schemas-microsoft-com:office:office" xmlns:r="http://schemas.openxmlformats.org/officeDocument/2006/relationships" xmlns:m="http://schemas.openxmlformats.org/officeDocument/2006/math" xmlns:v="urn:schemas-microsoft-com:vml" xmlns:wp14="http://schemas.microsoft.com/office/word/2010/wordprocessingDrawing" xmlns:wp="http://schemas.openxmlformats.org/drawingml/2006/wordprocessingDrawing" xmlns:w10="urn:schemas-microsoft-com:office:word" xmlns:w="http://schemas.openxmlformats.org/wordprocessingml/2006/main" xmlns:w14="http://schemas.microsoft.com/office/word/2010/wordml" xmlns:wpg="http://schemas.microsoft.com/office/word/2010/wordprocessingGroup" xmlns:wpi="http://schemas.microsoft.com/office/word/2010/wordprocessingInk" xmlns:wne="http://schemas.microsoft.com/office/word/2006/wordml" xmlns:wps="http://schemas.microsoft.com/office/word/2010/wordprocessingShape" mc:Ignorable="w14 wp14">
-  <w:abstractNum w:abstractNumId="0">
+<w:numbering xmlns:wpc="http://schemas.microsoft.com/office/word/2010/wordprocessingCanvas" xmlns:mc="http://schemas.openxmlformats.org/markup-compatibility/2006" xmlns:o="urn:schemas-microsoft-com:office:office" xmlns:r="http://schemas.openxmlformats.org/officeDocument/2006/relationships" xmlns:m="http://schemas.openxmlformats.org/officeDocument/2006/math" xmlns:v="urn:schemas-microsoft-com:vml" xmlns:wp14="http://schemas.microsoft.com/office/word/2010/wordprocessingDrawing" xmlns:wp="http://schemas.openxmlformats.org/drawingml/2006/wordprocessingDrawing" xmlns:w10="urn:schemas-microsoft-com:office:word" xmlns:w="http://schemas.openxmlformats.org/wordprocessingml/2006/main" xmlns:w14="http://schemas.microsoft.com/office/word/2010/wordml" xmlns:w15="http://schemas.microsoft.com/office/word/2012/wordml" xmlns:wpg="http://schemas.microsoft.com/office/word/2010/wordprocessingGroup" xmlns:wpi="http://schemas.microsoft.com/office/word/2010/wordprocessingInk" xmlns:wne="http://schemas.microsoft.com/office/word/2006/wordml" xmlns:wps="http://schemas.microsoft.com/office/word/2010/wordprocessingShape" mc:Ignorable="w14 w15 wp14">
+  <w:abstractNum w:abstractNumId="0" w15:restartNumberingAfterBreak="0">
     <w:nsid w:val="20510707"/>
     <w:multiLevelType w:val="multilevel"/>
     <w:tmpl w:val="75966642"/>
@@ -1302,7 +1246,7 @@
       </w:pPr>
     </w:lvl>
   </w:abstractNum>
-  <w:abstractNum w:abstractNumId="1">
+  <w:abstractNum w:abstractNumId="1" w15:restartNumberingAfterBreak="0">
     <w:nsid w:val="35332393"/>
     <w:multiLevelType w:val="multilevel"/>
     <w:tmpl w:val="0F7AF832"/>
@@ -1415,7 +1359,7 @@
       </w:pPr>
     </w:lvl>
   </w:abstractNum>
-  <w:abstractNum w:abstractNumId="2">
+  <w:abstractNum w:abstractNumId="2" w15:restartNumberingAfterBreak="0">
     <w:nsid w:val="41A40070"/>
     <w:multiLevelType w:val="multilevel"/>
     <w:tmpl w:val="E1C04240"/>
@@ -1541,7 +1485,7 @@
 </file>
 
 <file path=word/styles.xml><?xml version="1.0" encoding="utf-8"?>
-<w:styles xmlns:mc="http://schemas.openxmlformats.org/markup-compatibility/2006" xmlns:r="http://schemas.openxmlformats.org/officeDocument/2006/relationships" xmlns:w="http://schemas.openxmlformats.org/wordprocessingml/2006/main" xmlns:w14="http://schemas.microsoft.com/office/word/2010/wordml" mc:Ignorable="w14">
+<w:styles xmlns:mc="http://schemas.openxmlformats.org/markup-compatibility/2006" xmlns:r="http://schemas.openxmlformats.org/officeDocument/2006/relationships" xmlns:w="http://schemas.openxmlformats.org/wordprocessingml/2006/main" xmlns:w14="http://schemas.microsoft.com/office/word/2010/wordml" xmlns:w15="http://schemas.microsoft.com/office/word/2012/wordml" mc:Ignorable="w14 w15">
   <w:docDefaults>
     <w:rPrDefault>
       <w:rPr>
@@ -1557,334 +1501,378 @@
       </w:pPr>
     </w:pPrDefault>
   </w:docDefaults>
-  <w:latentStyles w:defLockedState="0" w:defUIPriority="99" w:defSemiHidden="1" w:defUnhideWhenUsed="1" w:defQFormat="0" w:count="267">
-    <w:lsdException w:name="Normal" w:semiHidden="0" w:uiPriority="0" w:unhideWhenUsed="0" w:qFormat="1"/>
-    <w:lsdException w:name="heading 1" w:semiHidden="0" w:uiPriority="9" w:unhideWhenUsed="0" w:qFormat="1"/>
-    <w:lsdException w:name="heading 2" w:uiPriority="9" w:qFormat="1"/>
-    <w:lsdException w:name="heading 3" w:uiPriority="9" w:qFormat="1"/>
-    <w:lsdException w:name="heading 4" w:uiPriority="9" w:qFormat="1"/>
-    <w:lsdException w:name="heading 5" w:uiPriority="9" w:qFormat="1"/>
-    <w:lsdException w:name="heading 6" w:uiPriority="9" w:qFormat="1"/>
-    <w:lsdException w:name="heading 7" w:uiPriority="9" w:qFormat="1"/>
-    <w:lsdException w:name="heading 8" w:uiPriority="9" w:qFormat="1"/>
-    <w:lsdException w:name="heading 9" w:uiPriority="9" w:qFormat="1"/>
-    <w:lsdException w:name="toc 1" w:uiPriority="39"/>
-    <w:lsdException w:name="toc 2" w:uiPriority="39"/>
-    <w:lsdException w:name="toc 3" w:uiPriority="39"/>
-    <w:lsdException w:name="toc 4" w:uiPriority="39"/>
-    <w:lsdException w:name="toc 5" w:uiPriority="39"/>
-    <w:lsdException w:name="toc 6" w:uiPriority="39"/>
-    <w:lsdException w:name="toc 7" w:uiPriority="39"/>
-    <w:lsdException w:name="toc 8" w:uiPriority="39"/>
-    <w:lsdException w:name="toc 9" w:uiPriority="39"/>
-    <w:lsdException w:name="caption" w:uiPriority="35" w:qFormat="1"/>
-    <w:lsdException w:name="Title" w:semiHidden="0" w:uiPriority="10" w:unhideWhenUsed="0" w:qFormat="1"/>
-    <w:lsdException w:name="Default Paragraph Font" w:uiPriority="1"/>
-    <w:lsdException w:name="Subtitle" w:semiHidden="0" w:uiPriority="11" w:unhideWhenUsed="0" w:qFormat="1"/>
-    <w:lsdException w:name="Strong" w:semiHidden="0" w:uiPriority="22" w:unhideWhenUsed="0" w:qFormat="1"/>
-    <w:lsdException w:name="Emphasis" w:semiHidden="0" w:uiPriority="20" w:unhideWhenUsed="0" w:qFormat="1"/>
-    <w:lsdException w:name="Table Grid" w:semiHidden="0" w:uiPriority="59" w:unhideWhenUsed="0"/>
-    <w:lsdException w:name="Placeholder Text" w:unhideWhenUsed="0"/>
-    <w:lsdException w:name="No Spacing" w:semiHidden="0" w:uiPriority="1" w:unhideWhenUsed="0" w:qFormat="1"/>
-    <w:lsdException w:name="Light Shading" w:semiHidden="0" w:uiPriority="60" w:unhideWhenUsed="0"/>
-    <w:lsdException w:name="Light List" w:semiHidden="0" w:uiPriority="61" w:unhideWhenUsed="0"/>
-    <w:lsdException w:name="Light Grid" w:semiHidden="0" w:uiPriority="62" w:unhideWhenUsed="0"/>
-    <w:lsdException w:name="Medium Shading 1" w:semiHidden="0" w:uiPriority="63" w:unhideWhenUsed="0"/>
-    <w:lsdException w:name="Medium Shading 2" w:semiHidden="0" w:uiPriority="64" w:unhideWhenUsed="0"/>
-    <w:lsdException w:name="Medium List 1" w:semiHidden="0" w:uiPriority="65" w:unhideWhenUsed="0"/>
-    <w:lsdException w:name="Medium List 2" w:semiHidden="0" w:uiPriority="66" w:unhideWhenUsed="0"/>
-    <w:lsdException w:name="Medium Grid 1" w:semiHidden="0" w:uiPriority="67" w:unhideWhenUsed="0"/>
-    <w:lsdException w:name="Medium Grid 2" w:semiHidden="0" w:uiPriority="68" w:unhideWhenUsed="0"/>
-    <w:lsdException w:name="Medium Grid 3" w:semiHidden="0" w:uiPriority="69" w:unhideWhenUsed="0"/>
-    <w:lsdException w:name="Dark List" w:semiHidden="0" w:uiPriority="70" w:unhideWhenUsed="0"/>
-    <w:lsdException w:name="Colorful Shading" w:semiHidden="0" w:uiPriority="71" w:unhideWhenUsed="0"/>
-    <w:lsdException w:name="Colorful List" w:semiHidden="0" w:uiPriority="72" w:unhideWhenUsed="0"/>
-    <w:lsdException w:name="Colorful Grid" w:semiHidden="0" w:uiPriority="73" w:unhideWhenUsed="0"/>
-    <w:lsdException w:name="Light Shading Accent 1" w:semiHidden="0" w:uiPriority="60" w:unhideWhenUsed="0"/>
-    <w:lsdException w:name="Light List Accent 1" w:semiHidden="0" w:uiPriority="61" w:unhideWhenUsed="0"/>
-    <w:lsdException w:name="Light Grid Accent 1" w:semiHidden="0" w:uiPriority="62" w:unhideWhenUsed="0"/>
-    <w:lsdException w:name="Medium Shading 1 Accent 1" w:semiHidden="0" w:uiPriority="63" w:unhideWhenUsed="0"/>
-    <w:lsdException w:name="Medium Shading 2 Accent 1" w:semiHidden="0" w:uiPriority="64" w:unhideWhenUsed="0"/>
-    <w:lsdException w:name="Medium List 1 Accent 1" w:semiHidden="0" w:uiPriority="65" w:unhideWhenUsed="0"/>
-    <w:lsdException w:name="Revision" w:unhideWhenUsed="0"/>
-    <w:lsdException w:name="List Paragraph" w:semiHidden="0" w:uiPriority="34" w:unhideWhenUsed="0" w:qFormat="1"/>
-    <w:lsdException w:name="Quote" w:semiHidden="0" w:uiPriority="29" w:unhideWhenUsed="0" w:qFormat="1"/>
-    <w:lsdException w:name="Intense Quote" w:semiHidden="0" w:uiPriority="30" w:unhideWhenUsed="0" w:qFormat="1"/>
-    <w:lsdException w:name="Medium List 2 Accent 1" w:semiHidden="0" w:uiPriority="66" w:unhideWhenUsed="0"/>
-    <w:lsdException w:name="Medium Grid 1 Accent 1" w:semiHidden="0" w:uiPriority="67" w:unhideWhenUsed="0"/>
-    <w:lsdException w:name="Medium Grid 2 Accent 1" w:semiHidden="0" w:uiPriority="68" w:unhideWhenUsed="0"/>
-    <w:lsdException w:name="Medium Grid 3 Accent 1" w:semiHidden="0" w:uiPriority="69" w:unhideWhenUsed="0"/>
-    <w:lsdException w:name="Dark List Accent 1" w:semiHidden="0" w:uiPriority="70" w:unhideWhenUsed="0"/>
-    <w:lsdException w:name="Colorful Shading Accent 1" w:semiHidden="0" w:uiPriority="71" w:unhideWhenUsed="0"/>
-    <w:lsdException w:name="Colorful List Accent 1" w:semiHidden="0" w:uiPriority="72" w:unhideWhenUsed="0"/>
-    <w:lsdException w:name="Colorful Grid Accent 1" w:semiHidden="0" w:uiPriority="73" w:unhideWhenUsed="0"/>
-    <w:lsdException w:name="Light Shading Accent 2" w:semiHidden="0" w:uiPriority="60" w:unhideWhenUsed="0"/>
-    <w:lsdException w:name="Light List Accent 2" w:semiHidden="0" w:uiPriority="61" w:unhideWhenUsed="0"/>
-    <w:lsdException w:name="Light Grid Accent 2" w:semiHidden="0" w:uiPriority="62" w:unhideWhenUsed="0"/>
-    <w:lsdException w:name="Medium Shading 1 Accent 2" w:semiHidden="0" w:uiPriority="63" w:unhideWhenUsed="0"/>
-    <w:lsdException w:name="Medium Shading 2 Accent 2" w:semiHidden="0" w:uiPriority="64" w:unhideWhenUsed="0"/>
-    <w:lsdException w:name="Medium List 1 Accent 2" w:semiHidden="0" w:uiPriority="65" w:unhideWhenUsed="0"/>
-    <w:lsdException w:name="Medium List 2 Accent 2" w:semiHidden="0" w:uiPriority="66" w:unhideWhenUsed="0"/>
-    <w:lsdException w:name="Medium Grid 1 Accent 2" w:semiHidden="0" w:uiPriority="67" w:unhideWhenUsed="0"/>
-    <w:lsdException w:name="Medium Grid 2 Accent 2" w:semiHidden="0" w:uiPriority="68" w:unhideWhenUsed="0"/>
-    <w:lsdException w:name="Medium Grid 3 Accent 2" w:semiHidden="0" w:uiPriority="69" w:unhideWhenUsed="0"/>
-    <w:lsdException w:name="Dark List Accent 2" w:semiHidden="0" w:uiPriority="70" w:unhideWhenUsed="0"/>
-    <w:lsdException w:name="Colorful Shading Accent 2" w:semiHidden="0" w:uiPriority="71" w:unhideWhenUsed="0"/>
-    <w:lsdException w:name="Colorful List Accent 2" w:semiHidden="0" w:uiPriority="72" w:unhideWhenUsed="0"/>
-    <w:lsdException w:name="Colorful Grid Accent 2" w:semiHidden="0" w:uiPriority="73" w:unhideWhenUsed="0"/>
-    <w:lsdException w:name="Light Shading Accent 3" w:semiHidden="0" w:uiPriority="60" w:unhideWhenUsed="0"/>
-    <w:lsdException w:name="Light List Accent 3" w:semiHidden="0" w:uiPriority="61" w:unhideWhenUsed="0"/>
-    <w:lsdException w:name="Light Grid Accent 3" w:semiHidden="0" w:uiPriority="62" w:unhideWhenUsed="0"/>
-    <w:lsdException w:name="Medium Shading 1 Accent 3" w:semiHidden="0" w:uiPriority="63" w:unhideWhenUsed="0"/>
-    <w:lsdException w:name="Medium Shading 2 Accent 3" w:semiHidden="0" w:uiPriority="64" w:unhideWhenUsed="0"/>
-    <w:lsdException w:name="Medium List 1 Accent 3" w:semiHidden="0" w:uiPriority="65" w:unhideWhenUsed="0"/>
-    <w:lsdException w:name="Medium List 2 Accent 3" w:semiHidden="0" w:uiPriority="66" w:unhideWhenUsed="0"/>
-    <w:lsdException w:name="Medium Grid 1 Accent 3" w:semiHidden="0" w:uiPriority="67" w:unhideWhenUsed="0"/>
-    <w:lsdException w:name="Medium Grid 2 Accent 3" w:semiHidden="0" w:uiPriority="68" w:unhideWhenUsed="0"/>
-    <w:lsdException w:name="Medium Grid 3 Accent 3" w:semiHidden="0" w:uiPriority="69" w:unhideWhenUsed="0"/>
-    <w:lsdException w:name="Dark List Accent 3" w:semiHidden="0" w:uiPriority="70" w:unhideWhenUsed="0"/>
-    <w:lsdException w:name="Colorful Shading Accent 3" w:semiHidden="0" w:uiPriority="71" w:unhideWhenUsed="0"/>
-    <w:lsdException w:name="Colorful List Accent 3" w:semiHidden="0" w:uiPriority="72" w:unhideWhenUsed="0"/>
-    <w:lsdException w:name="Colorful Grid Accent 3" w:semiHidden="0" w:uiPriority="73" w:unhideWhenUsed="0"/>
-    <w:lsdException w:name="Light Shading Accent 4" w:semiHidden="0" w:uiPriority="60" w:unhideWhenUsed="0"/>
-    <w:lsdException w:name="Light List Accent 4" w:semiHidden="0" w:uiPriority="61" w:unhideWhenUsed="0"/>
-    <w:lsdException w:name="Light Grid Accent 4" w:semiHidden="0" w:uiPriority="62" w:unhideWhenUsed="0"/>
-    <w:lsdException w:name="Medium Shading 1 Accent 4" w:semiHidden="0" w:uiPriority="63" w:unhideWhenUsed="0"/>
-    <w:lsdException w:name="Medium Shading 2 Accent 4" w:semiHidden="0" w:uiPriority="64" w:unhideWhenUsed="0"/>
-    <w:lsdException w:name="Medium List 1 Accent 4" w:semiHidden="0" w:uiPriority="65" w:unhideWhenUsed="0"/>
-    <w:lsdException w:name="Medium List 2 Accent 4" w:semiHidden="0" w:uiPriority="66" w:unhideWhenUsed="0"/>
-    <w:lsdException w:name="Medium Grid 1 Accent 4" w:semiHidden="0" w:uiPriority="67" w:unhideWhenUsed="0"/>
-    <w:lsdException w:name="Medium Grid 2 Accent 4" w:semiHidden="0" w:uiPriority="68" w:unhideWhenUsed="0"/>
-    <w:lsdException w:name="Medium Grid 3 Accent 4" w:semiHidden="0" w:uiPriority="69" w:unhideWhenUsed="0"/>
-    <w:lsdException w:name="Dark List Accent 4" w:semiHidden="0" w:uiPriority="70" w:unhideWhenUsed="0"/>
-    <w:lsdException w:name="Colorful Shading Accent 4" w:semiHidden="0" w:uiPriority="71" w:unhideWhenUsed="0"/>
-    <w:lsdException w:name="Colorful List Accent 4" w:semiHidden="0" w:uiPriority="72" w:unhideWhenUsed="0"/>
-    <w:lsdException w:name="Colorful Grid Accent 4" w:semiHidden="0" w:uiPriority="73" w:unhideWhenUsed="0"/>
-    <w:lsdException w:name="Light Shading Accent 5" w:semiHidden="0" w:uiPriority="60" w:unhideWhenUsed="0"/>
-    <w:lsdException w:name="Light List Accent 5" w:semiHidden="0" w:uiPriority="61" w:unhideWhenUsed="0"/>
-    <w:lsdException w:name="Light Grid Accent 5" w:semiHidden="0" w:uiPriority="62" w:unhideWhenUsed="0"/>
-    <w:lsdException w:name="Medium Shading 1 Accent 5" w:semiHidden="0" w:uiPriority="63" w:unhideWhenUsed="0"/>
-    <w:lsdException w:name="Medium Shading 2 Accent 5" w:semiHidden="0" w:uiPriority="64" w:unhideWhenUsed="0"/>
-    <w:lsdException w:name="Medium List 1 Accent 5" w:semiHidden="0" w:uiPriority="65" w:unhideWhenUsed="0"/>
-    <w:lsdException w:name="Medium List 2 Accent 5" w:semiHidden="0" w:uiPriority="66" w:unhideWhenUsed="0"/>
-    <w:lsdException w:name="Medium Grid 1 Accent 5" w:semiHidden="0" w:uiPriority="67" w:unhideWhenUsed="0"/>
-    <w:lsdException w:name="Medium Grid 2 Accent 5" w:semiHidden="0" w:uiPriority="68" w:unhideWhenUsed="0"/>
-    <w:lsdException w:name="Medium Grid 3 Accent 5" w:semiHidden="0" w:uiPriority="69" w:unhideWhenUsed="0"/>
-    <w:lsdException w:name="Dark List Accent 5" w:semiHidden="0" w:uiPriority="70" w:unhideWhenUsed="0"/>
-    <w:lsdException w:name="Colorful Shading Accent 5" w:semiHidden="0" w:uiPriority="71" w:unhideWhenUsed="0"/>
-    <w:lsdException w:name="Colorful List Accent 5" w:semiHidden="0" w:uiPriority="72" w:unhideWhenUsed="0"/>
-    <w:lsdException w:name="Colorful Grid Accent 5" w:semiHidden="0" w:uiPriority="73" w:unhideWhenUsed="0"/>
-    <w:lsdException w:name="Light Shading Accent 6" w:semiHidden="0" w:uiPriority="60" w:unhideWhenUsed="0"/>
-    <w:lsdException w:name="Light List Accent 6" w:semiHidden="0" w:uiPriority="61" w:unhideWhenUsed="0"/>
-    <w:lsdException w:name="Light Grid Accent 6" w:semiHidden="0" w:uiPriority="62" w:unhideWhenUsed="0"/>
-    <w:lsdException w:name="Medium Shading 1 Accent 6" w:semiHidden="0" w:uiPriority="63" w:unhideWhenUsed="0"/>
-    <w:lsdException w:name="Medium Shading 2 Accent 6" w:semiHidden="0" w:uiPriority="64" w:unhideWhenUsed="0"/>
-    <w:lsdException w:name="Medium List 1 Accent 6" w:semiHidden="0" w:uiPriority="65" w:unhideWhenUsed="0"/>
-    <w:lsdException w:name="Medium List 2 Accent 6" w:semiHidden="0" w:uiPriority="66" w:unhideWhenUsed="0"/>
-    <w:lsdException w:name="Medium Grid 1 Accent 6" w:semiHidden="0" w:uiPriority="67" w:unhideWhenUsed="0"/>
-    <w:lsdException w:name="Medium Grid 2 Accent 6" w:semiHidden="0" w:uiPriority="68" w:unhideWhenUsed="0"/>
-    <w:lsdException w:name="Medium Grid 3 Accent 6" w:semiHidden="0" w:uiPriority="69" w:unhideWhenUsed="0"/>
-    <w:lsdException w:name="Dark List Accent 6" w:semiHidden="0" w:uiPriority="70" w:unhideWhenUsed="0"/>
-    <w:lsdException w:name="Colorful Shading Accent 6" w:semiHidden="0" w:uiPriority="71" w:unhideWhenUsed="0"/>
-    <w:lsdException w:name="Colorful List Accent 6" w:semiHidden="0" w:uiPriority="72" w:unhideWhenUsed="0"/>
-    <w:lsdException w:name="Colorful Grid Accent 6" w:semiHidden="0" w:uiPriority="73" w:unhideWhenUsed="0"/>
-    <w:lsdException w:name="Subtle Emphasis" w:semiHidden="0" w:uiPriority="19" w:unhideWhenUsed="0" w:qFormat="1"/>
-    <w:lsdException w:name="Intense Emphasis" w:semiHidden="0" w:uiPriority="21" w:unhideWhenUsed="0" w:qFormat="1"/>
-    <w:lsdException w:name="Subtle Reference" w:semiHidden="0" w:uiPriority="31" w:unhideWhenUsed="0" w:qFormat="1"/>
-    <w:lsdException w:name="Intense Reference" w:semiHidden="0" w:uiPriority="32" w:unhideWhenUsed="0" w:qFormat="1"/>
-    <w:lsdException w:name="Book Title" w:semiHidden="0" w:uiPriority="33" w:unhideWhenUsed="0" w:qFormat="1"/>
-    <w:lsdException w:name="Bibliography" w:uiPriority="37"/>
-    <w:lsdException w:name="TOC Heading" w:uiPriority="39" w:qFormat="1"/>
-  </w:latentStyles>
-  <w:style w:type="paragraph" w:default="1" w:styleId="a">
-    <w:name w:val="Normal"/>
-    <w:qFormat/>
-  </w:style>
-  <w:style w:type="character" w:default="1" w:styleId="a0">
-    <w:name w:val="Default Paragraph Font"/>
-    <w:uiPriority w:val="1"/>
-    <w:semiHidden/>
-    <w:unhideWhenUsed/>
-  </w:style>
-  <w:style w:type="table" w:default="1" w:styleId="a1">
-    <w:name w:val="Normal Table"/>
-    <w:uiPriority w:val="99"/>
-    <w:semiHidden/>
-    <w:unhideWhenUsed/>
-    <w:tblPr>
-      <w:tblInd w:w="0" w:type="dxa"/>
-      <w:tblCellMar>
-        <w:top w:w="0" w:type="dxa"/>
-        <w:left w:w="108" w:type="dxa"/>
-        <w:bottom w:w="0" w:type="dxa"/>
-        <w:right w:w="108" w:type="dxa"/>
-      </w:tblCellMar>
-    </w:tblPr>
-  </w:style>
-  <w:style w:type="numbering" w:default="1" w:styleId="a2">
-    <w:name w:val="No List"/>
-    <w:uiPriority w:val="99"/>
-    <w:semiHidden/>
-    <w:unhideWhenUsed/>
-  </w:style>
-</w:styles>
-</file>
-
-<file path=word/stylesWithEffects.xml><?xml version="1.0" encoding="utf-8"?>
-<w:styles xmlns:wpc="http://schemas.microsoft.com/office/word/2010/wordprocessingCanvas" xmlns:mc="http://schemas.openxmlformats.org/markup-compatibility/2006" xmlns:o="urn:schemas-microsoft-com:office:office" xmlns:r="http://schemas.openxmlformats.org/officeDocument/2006/relationships" xmlns:m="http://schemas.openxmlformats.org/officeDocument/2006/math" xmlns:v="urn:schemas-microsoft-com:vml" xmlns:wp14="http://schemas.microsoft.com/office/word/2010/wordprocessingDrawing" xmlns:wp="http://schemas.openxmlformats.org/drawingml/2006/wordprocessingDrawing" xmlns:w10="urn:schemas-microsoft-com:office:word" xmlns:w="http://schemas.openxmlformats.org/wordprocessingml/2006/main" xmlns:w14="http://schemas.microsoft.com/office/word/2010/wordml" xmlns:wpg="http://schemas.microsoft.com/office/word/2010/wordprocessingGroup" xmlns:wpi="http://schemas.microsoft.com/office/word/2010/wordprocessingInk" xmlns:wne="http://schemas.microsoft.com/office/word/2006/wordml" xmlns:wps="http://schemas.microsoft.com/office/word/2010/wordprocessingShape" mc:Ignorable="w14 wp14">
-  <w:docDefaults>
-    <w:rPrDefault>
-      <w:rPr>
-        <w:rFonts w:asciiTheme="minorHAnsi" w:eastAsiaTheme="minorHAnsi" w:hAnsiTheme="minorHAnsi" w:cstheme="minorBidi"/>
-        <w:sz w:val="22"/>
-        <w:szCs w:val="22"/>
-        <w:lang w:val="ru-RU" w:eastAsia="en-US" w:bidi="ar-SA"/>
-      </w:rPr>
-    </w:rPrDefault>
-    <w:pPrDefault>
-      <w:pPr>
-        <w:spacing w:after="200" w:line="276" w:lineRule="auto"/>
-      </w:pPr>
-    </w:pPrDefault>
-  </w:docDefaults>
-  <w:latentStyles w:defLockedState="0" w:defUIPriority="99" w:defSemiHidden="1" w:defUnhideWhenUsed="1" w:defQFormat="0" w:count="267">
-    <w:lsdException w:name="Normal" w:semiHidden="0" w:uiPriority="0" w:unhideWhenUsed="0" w:qFormat="1"/>
-    <w:lsdException w:name="heading 1" w:semiHidden="0" w:uiPriority="9" w:unhideWhenUsed="0" w:qFormat="1"/>
-    <w:lsdException w:name="heading 2" w:uiPriority="9" w:qFormat="1"/>
-    <w:lsdException w:name="heading 3" w:uiPriority="9" w:qFormat="1"/>
-    <w:lsdException w:name="heading 4" w:uiPriority="9" w:qFormat="1"/>
-    <w:lsdException w:name="heading 5" w:uiPriority="9" w:qFormat="1"/>
-    <w:lsdException w:name="heading 6" w:uiPriority="9" w:qFormat="1"/>
-    <w:lsdException w:name="heading 7" w:uiPriority="9" w:qFormat="1"/>
-    <w:lsdException w:name="heading 8" w:uiPriority="9" w:qFormat="1"/>
-    <w:lsdException w:name="heading 9" w:uiPriority="9" w:qFormat="1"/>
-    <w:lsdException w:name="toc 1" w:uiPriority="39"/>
-    <w:lsdException w:name="toc 2" w:uiPriority="39"/>
-    <w:lsdException w:name="toc 3" w:uiPriority="39"/>
-    <w:lsdException w:name="toc 4" w:uiPriority="39"/>
-    <w:lsdException w:name="toc 5" w:uiPriority="39"/>
-    <w:lsdException w:name="toc 6" w:uiPriority="39"/>
-    <w:lsdException w:name="toc 7" w:uiPriority="39"/>
-    <w:lsdException w:name="toc 8" w:uiPriority="39"/>
-    <w:lsdException w:name="toc 9" w:uiPriority="39"/>
-    <w:lsdException w:name="caption" w:uiPriority="35" w:qFormat="1"/>
-    <w:lsdException w:name="Title" w:semiHidden="0" w:uiPriority="10" w:unhideWhenUsed="0" w:qFormat="1"/>
-    <w:lsdException w:name="Default Paragraph Font" w:uiPriority="1"/>
-    <w:lsdException w:name="Subtitle" w:semiHidden="0" w:uiPriority="11" w:unhideWhenUsed="0" w:qFormat="1"/>
-    <w:lsdException w:name="Strong" w:semiHidden="0" w:uiPriority="22" w:unhideWhenUsed="0" w:qFormat="1"/>
-    <w:lsdException w:name="Emphasis" w:semiHidden="0" w:uiPriority="20" w:unhideWhenUsed="0" w:qFormat="1"/>
-    <w:lsdException w:name="Table Grid" w:semiHidden="0" w:uiPriority="59" w:unhideWhenUsed="0"/>
-    <w:lsdException w:name="Placeholder Text" w:unhideWhenUsed="0"/>
-    <w:lsdException w:name="No Spacing" w:semiHidden="0" w:uiPriority="1" w:unhideWhenUsed="0" w:qFormat="1"/>
-    <w:lsdException w:name="Light Shading" w:semiHidden="0" w:uiPriority="60" w:unhideWhenUsed="0"/>
-    <w:lsdException w:name="Light List" w:semiHidden="0" w:uiPriority="61" w:unhideWhenUsed="0"/>
-    <w:lsdException w:name="Light Grid" w:semiHidden="0" w:uiPriority="62" w:unhideWhenUsed="0"/>
-    <w:lsdException w:name="Medium Shading 1" w:semiHidden="0" w:uiPriority="63" w:unhideWhenUsed="0"/>
-    <w:lsdException w:name="Medium Shading 2" w:semiHidden="0" w:uiPriority="64" w:unhideWhenUsed="0"/>
-    <w:lsdException w:name="Medium List 1" w:semiHidden="0" w:uiPriority="65" w:unhideWhenUsed="0"/>
-    <w:lsdException w:name="Medium List 2" w:semiHidden="0" w:uiPriority="66" w:unhideWhenUsed="0"/>
-    <w:lsdException w:name="Medium Grid 1" w:semiHidden="0" w:uiPriority="67" w:unhideWhenUsed="0"/>
-    <w:lsdException w:name="Medium Grid 2" w:semiHidden="0" w:uiPriority="68" w:unhideWhenUsed="0"/>
-    <w:lsdException w:name="Medium Grid 3" w:semiHidden="0" w:uiPriority="69" w:unhideWhenUsed="0"/>
-    <w:lsdException w:name="Dark List" w:semiHidden="0" w:uiPriority="70" w:unhideWhenUsed="0"/>
-    <w:lsdException w:name="Colorful Shading" w:semiHidden="0" w:uiPriority="71" w:unhideWhenUsed="0"/>
-    <w:lsdException w:name="Colorful List" w:semiHidden="0" w:uiPriority="72" w:unhideWhenUsed="0"/>
-    <w:lsdException w:name="Colorful Grid" w:semiHidden="0" w:uiPriority="73" w:unhideWhenUsed="0"/>
-    <w:lsdException w:name="Light Shading Accent 1" w:semiHidden="0" w:uiPriority="60" w:unhideWhenUsed="0"/>
-    <w:lsdException w:name="Light List Accent 1" w:semiHidden="0" w:uiPriority="61" w:unhideWhenUsed="0"/>
-    <w:lsdException w:name="Light Grid Accent 1" w:semiHidden="0" w:uiPriority="62" w:unhideWhenUsed="0"/>
-    <w:lsdException w:name="Medium Shading 1 Accent 1" w:semiHidden="0" w:uiPriority="63" w:unhideWhenUsed="0"/>
-    <w:lsdException w:name="Medium Shading 2 Accent 1" w:semiHidden="0" w:uiPriority="64" w:unhideWhenUsed="0"/>
-    <w:lsdException w:name="Medium List 1 Accent 1" w:semiHidden="0" w:uiPriority="65" w:unhideWhenUsed="0"/>
-    <w:lsdException w:name="Revision" w:unhideWhenUsed="0"/>
-    <w:lsdException w:name="List Paragraph" w:semiHidden="0" w:uiPriority="34" w:unhideWhenUsed="0" w:qFormat="1"/>
-    <w:lsdException w:name="Quote" w:semiHidden="0" w:uiPriority="29" w:unhideWhenUsed="0" w:qFormat="1"/>
-    <w:lsdException w:name="Intense Quote" w:semiHidden="0" w:uiPriority="30" w:unhideWhenUsed="0" w:qFormat="1"/>
-    <w:lsdException w:name="Medium List 2 Accent 1" w:semiHidden="0" w:uiPriority="66" w:unhideWhenUsed="0"/>
-    <w:lsdException w:name="Medium Grid 1 Accent 1" w:semiHidden="0" w:uiPriority="67" w:unhideWhenUsed="0"/>
-    <w:lsdException w:name="Medium Grid 2 Accent 1" w:semiHidden="0" w:uiPriority="68" w:unhideWhenUsed="0"/>
-    <w:lsdException w:name="Medium Grid 3 Accent 1" w:semiHidden="0" w:uiPriority="69" w:unhideWhenUsed="0"/>
-    <w:lsdException w:name="Dark List Accent 1" w:semiHidden="0" w:uiPriority="70" w:unhideWhenUsed="0"/>
-    <w:lsdException w:name="Colorful Shading Accent 1" w:semiHidden="0" w:uiPriority="71" w:unhideWhenUsed="0"/>
-    <w:lsdException w:name="Colorful List Accent 1" w:semiHidden="0" w:uiPriority="72" w:unhideWhenUsed="0"/>
-    <w:lsdException w:name="Colorful Grid Accent 1" w:semiHidden="0" w:uiPriority="73" w:unhideWhenUsed="0"/>
-    <w:lsdException w:name="Light Shading Accent 2" w:semiHidden="0" w:uiPriority="60" w:unhideWhenUsed="0"/>
-    <w:lsdException w:name="Light List Accent 2" w:semiHidden="0" w:uiPriority="61" w:unhideWhenUsed="0"/>
-    <w:lsdException w:name="Light Grid Accent 2" w:semiHidden="0" w:uiPriority="62" w:unhideWhenUsed="0"/>
-    <w:lsdException w:name="Medium Shading 1 Accent 2" w:semiHidden="0" w:uiPriority="63" w:unhideWhenUsed="0"/>
-    <w:lsdException w:name="Medium Shading 2 Accent 2" w:semiHidden="0" w:uiPriority="64" w:unhideWhenUsed="0"/>
-    <w:lsdException w:name="Medium List 1 Accent 2" w:semiHidden="0" w:uiPriority="65" w:unhideWhenUsed="0"/>
-    <w:lsdException w:name="Medium List 2 Accent 2" w:semiHidden="0" w:uiPriority="66" w:unhideWhenUsed="0"/>
-    <w:lsdException w:name="Medium Grid 1 Accent 2" w:semiHidden="0" w:uiPriority="67" w:unhideWhenUsed="0"/>
-    <w:lsdException w:name="Medium Grid 2 Accent 2" w:semiHidden="0" w:uiPriority="68" w:unhideWhenUsed="0"/>
-    <w:lsdException w:name="Medium Grid 3 Accent 2" w:semiHidden="0" w:uiPriority="69" w:unhideWhenUsed="0"/>
-    <w:lsdException w:name="Dark List Accent 2" w:semiHidden="0" w:uiPriority="70" w:unhideWhenUsed="0"/>
-    <w:lsdException w:name="Colorful Shading Accent 2" w:semiHidden="0" w:uiPriority="71" w:unhideWhenUsed="0"/>
-    <w:lsdException w:name="Colorful List Accent 2" w:semiHidden="0" w:uiPriority="72" w:unhideWhenUsed="0"/>
-    <w:lsdException w:name="Colorful Grid Accent 2" w:semiHidden="0" w:uiPriority="73" w:unhideWhenUsed="0"/>
-    <w:lsdException w:name="Light Shading Accent 3" w:semiHidden="0" w:uiPriority="60" w:unhideWhenUsed="0"/>
-    <w:lsdException w:name="Light List Accent 3" w:semiHidden="0" w:uiPriority="61" w:unhideWhenUsed="0"/>
-    <w:lsdException w:name="Light Grid Accent 3" w:semiHidden="0" w:uiPriority="62" w:unhideWhenUsed="0"/>
-    <w:lsdException w:name="Medium Shading 1 Accent 3" w:semiHidden="0" w:uiPriority="63" w:unhideWhenUsed="0"/>
-    <w:lsdException w:name="Medium Shading 2 Accent 3" w:semiHidden="0" w:uiPriority="64" w:unhideWhenUsed="0"/>
-    <w:lsdException w:name="Medium List 1 Accent 3" w:semiHidden="0" w:uiPriority="65" w:unhideWhenUsed="0"/>
-    <w:lsdException w:name="Medium List 2 Accent 3" w:semiHidden="0" w:uiPriority="66" w:unhideWhenUsed="0"/>
-    <w:lsdException w:name="Medium Grid 1 Accent 3" w:semiHidden="0" w:uiPriority="67" w:unhideWhenUsed="0"/>
-    <w:lsdException w:name="Medium Grid 2 Accent 3" w:semiHidden="0" w:uiPriority="68" w:unhideWhenUsed="0"/>
-    <w:lsdException w:name="Medium Grid 3 Accent 3" w:semiHidden="0" w:uiPriority="69" w:unhideWhenUsed="0"/>
-    <w:lsdException w:name="Dark List Accent 3" w:semiHidden="0" w:uiPriority="70" w:unhideWhenUsed="0"/>
-    <w:lsdException w:name="Colorful Shading Accent 3" w:semiHidden="0" w:uiPriority="71" w:unhideWhenUsed="0"/>
-    <w:lsdException w:name="Colorful List Accent 3" w:semiHidden="0" w:uiPriority="72" w:unhideWhenUsed="0"/>
-    <w:lsdException w:name="Colorful Grid Accent 3" w:semiHidden="0" w:uiPriority="73" w:unhideWhenUsed="0"/>
-    <w:lsdException w:name="Light Shading Accent 4" w:semiHidden="0" w:uiPriority="60" w:unhideWhenUsed="0"/>
-    <w:lsdException w:name="Light List Accent 4" w:semiHidden="0" w:uiPriority="61" w:unhideWhenUsed="0"/>
-    <w:lsdException w:name="Light Grid Accent 4" w:semiHidden="0" w:uiPriority="62" w:unhideWhenUsed="0"/>
-    <w:lsdException w:name="Medium Shading 1 Accent 4" w:semiHidden="0" w:uiPriority="63" w:unhideWhenUsed="0"/>
-    <w:lsdException w:name="Medium Shading 2 Accent 4" w:semiHidden="0" w:uiPriority="64" w:unhideWhenUsed="0"/>
-    <w:lsdException w:name="Medium List 1 Accent 4" w:semiHidden="0" w:uiPriority="65" w:unhideWhenUsed="0"/>
-    <w:lsdException w:name="Medium List 2 Accent 4" w:semiHidden="0" w:uiPriority="66" w:unhideWhenUsed="0"/>
-    <w:lsdException w:name="Medium Grid 1 Accent 4" w:semiHidden="0" w:uiPriority="67" w:unhideWhenUsed="0"/>
-    <w:lsdException w:name="Medium Grid 2 Accent 4" w:semiHidden="0" w:uiPriority="68" w:unhideWhenUsed="0"/>
-    <w:lsdException w:name="Medium Grid 3 Accent 4" w:semiHidden="0" w:uiPriority="69" w:unhideWhenUsed="0"/>
-    <w:lsdException w:name="Dark List Accent 4" w:semiHidden="0" w:uiPriority="70" w:unhideWhenUsed="0"/>
-    <w:lsdException w:name="Colorful Shading Accent 4" w:semiHidden="0" w:uiPriority="71" w:unhideWhenUsed="0"/>
-    <w:lsdException w:name="Colorful List Accent 4" w:semiHidden="0" w:uiPriority="72" w:unhideWhenUsed="0"/>
-    <w:lsdException w:name="Colorful Grid Accent 4" w:semiHidden="0" w:uiPriority="73" w:unhideWhenUsed="0"/>
-    <w:lsdException w:name="Light Shading Accent 5" w:semiHidden="0" w:uiPriority="60" w:unhideWhenUsed="0"/>
-    <w:lsdException w:name="Light List Accent 5" w:semiHidden="0" w:uiPriority="61" w:unhideWhenUsed="0"/>
-    <w:lsdException w:name="Light Grid Accent 5" w:semiHidden="0" w:uiPriority="62" w:unhideWhenUsed="0"/>
-    <w:lsdException w:name="Medium Shading 1 Accent 5" w:semiHidden="0" w:uiPriority="63" w:unhideWhenUsed="0"/>
-    <w:lsdException w:name="Medium Shading 2 Accent 5" w:semiHidden="0" w:uiPriority="64" w:unhideWhenUsed="0"/>
-    <w:lsdException w:name="Medium List 1 Accent 5" w:semiHidden="0" w:uiPriority="65" w:unhideWhenUsed="0"/>
-    <w:lsdException w:name="Medium List 2 Accent 5" w:semiHidden="0" w:uiPriority="66" w:unhideWhenUsed="0"/>
-    <w:lsdException w:name="Medium Grid 1 Accent 5" w:semiHidden="0" w:uiPriority="67" w:unhideWhenUsed="0"/>
-    <w:lsdException w:name="Medium Grid 2 Accent 5" w:semiHidden="0" w:uiPriority="68" w:unhideWhenUsed="0"/>
-    <w:lsdException w:name="Medium Grid 3 Accent 5" w:semiHidden="0" w:uiPriority="69" w:unhideWhenUsed="0"/>
-    <w:lsdException w:name="Dark List Accent 5" w:semiHidden="0" w:uiPriority="70" w:unhideWhenUsed="0"/>
-    <w:lsdException w:name="Colorful Shading Accent 5" w:semiHidden="0" w:uiPriority="71" w:unhideWhenUsed="0"/>
-    <w:lsdException w:name="Colorful List Accent 5" w:semiHidden="0" w:uiPriority="72" w:unhideWhenUsed="0"/>
-    <w:lsdException w:name="Colorful Grid Accent 5" w:semiHidden="0" w:uiPriority="73" w:unhideWhenUsed="0"/>
-    <w:lsdException w:name="Light Shading Accent 6" w:semiHidden="0" w:uiPriority="60" w:unhideWhenUsed="0"/>
-    <w:lsdException w:name="Light List Accent 6" w:semiHidden="0" w:uiPriority="61" w:unhideWhenUsed="0"/>
-    <w:lsdException w:name="Light Grid Accent 6" w:semiHidden="0" w:uiPriority="62" w:unhideWhenUsed="0"/>
-    <w:lsdException w:name="Medium Shading 1 Accent 6" w:semiHidden="0" w:uiPriority="63" w:unhideWhenUsed="0"/>
-    <w:lsdException w:name="Medium Shading 2 Accent 6" w:semiHidden="0" w:uiPriority="64" w:unhideWhenUsed="0"/>
-    <w:lsdException w:name="Medium List 1 Accent 6" w:semiHidden="0" w:uiPriority="65" w:unhideWhenUsed="0"/>
-    <w:lsdException w:name="Medium List 2 Accent 6" w:semiHidden="0" w:uiPriority="66" w:unhideWhenUsed="0"/>
-    <w:lsdException w:name="Medium Grid 1 Accent 6" w:semiHidden="0" w:uiPriority="67" w:unhideWhenUsed="0"/>
-    <w:lsdException w:name="Medium Grid 2 Accent 6" w:semiHidden="0" w:uiPriority="68" w:unhideWhenUsed="0"/>
-    <w:lsdException w:name="Medium Grid 3 Accent 6" w:semiHidden="0" w:uiPriority="69" w:unhideWhenUsed="0"/>
-    <w:lsdException w:name="Dark List Accent 6" w:semiHidden="0" w:uiPriority="70" w:unhideWhenUsed="0"/>
-    <w:lsdException w:name="Colorful Shading Accent 6" w:semiHidden="0" w:uiPriority="71" w:unhideWhenUsed="0"/>
-    <w:lsdException w:name="Colorful List Accent 6" w:semiHidden="0" w:uiPriority="72" w:unhideWhenUsed="0"/>
-    <w:lsdException w:name="Colorful Grid Accent 6" w:semiHidden="0" w:uiPriority="73" w:unhideWhenUsed="0"/>
-    <w:lsdException w:name="Subtle Emphasis" w:semiHidden="0" w:uiPriority="19" w:unhideWhenUsed="0" w:qFormat="1"/>
-    <w:lsdException w:name="Intense Emphasis" w:semiHidden="0" w:uiPriority="21" w:unhideWhenUsed="0" w:qFormat="1"/>
-    <w:lsdException w:name="Subtle Reference" w:semiHidden="0" w:uiPriority="31" w:unhideWhenUsed="0" w:qFormat="1"/>
-    <w:lsdException w:name="Intense Reference" w:semiHidden="0" w:uiPriority="32" w:unhideWhenUsed="0" w:qFormat="1"/>
-    <w:lsdException w:name="Book Title" w:semiHidden="0" w:uiPriority="33" w:unhideWhenUsed="0" w:qFormat="1"/>
-    <w:lsdException w:name="Bibliography" w:uiPriority="37"/>
-    <w:lsdException w:name="TOC Heading" w:uiPriority="39" w:qFormat="1"/>
+  <w:latentStyles w:defLockedState="0" w:defUIPriority="99" w:defSemiHidden="0" w:defUnhideWhenUsed="0" w:defQFormat="0" w:count="371">
+    <w:lsdException w:name="Normal" w:uiPriority="0" w:qFormat="1"/>
+    <w:lsdException w:name="heading 1" w:uiPriority="9" w:qFormat="1"/>
+    <w:lsdException w:name="heading 2" w:semiHidden="1" w:uiPriority="9" w:unhideWhenUsed="1" w:qFormat="1"/>
+    <w:lsdException w:name="heading 3" w:semiHidden="1" w:uiPriority="9" w:unhideWhenUsed="1" w:qFormat="1"/>
+    <w:lsdException w:name="heading 4" w:semiHidden="1" w:uiPriority="9" w:unhideWhenUsed="1" w:qFormat="1"/>
+    <w:lsdException w:name="heading 5" w:semiHidden="1" w:uiPriority="9" w:unhideWhenUsed="1" w:qFormat="1"/>
+    <w:lsdException w:name="heading 6" w:semiHidden="1" w:uiPriority="9" w:unhideWhenUsed="1" w:qFormat="1"/>
+    <w:lsdException w:name="heading 7" w:semiHidden="1" w:uiPriority="9" w:unhideWhenUsed="1" w:qFormat="1"/>
+    <w:lsdException w:name="heading 8" w:semiHidden="1" w:uiPriority="9" w:unhideWhenUsed="1" w:qFormat="1"/>
+    <w:lsdException w:name="heading 9" w:semiHidden="1" w:uiPriority="9" w:unhideWhenUsed="1" w:qFormat="1"/>
+    <w:lsdException w:name="index 1" w:semiHidden="1" w:unhideWhenUsed="1"/>
+    <w:lsdException w:name="index 2" w:semiHidden="1" w:unhideWhenUsed="1"/>
+    <w:lsdException w:name="index 3" w:semiHidden="1" w:unhideWhenUsed="1"/>
+    <w:lsdException w:name="index 4" w:semiHidden="1" w:unhideWhenUsed="1"/>
+    <w:lsdException w:name="index 5" w:semiHidden="1" w:unhideWhenUsed="1"/>
+    <w:lsdException w:name="index 6" w:semiHidden="1" w:unhideWhenUsed="1"/>
+    <w:lsdException w:name="index 7" w:semiHidden="1" w:unhideWhenUsed="1"/>
+    <w:lsdException w:name="index 8" w:semiHidden="1" w:unhideWhenUsed="1"/>
+    <w:lsdException w:name="index 9" w:semiHidden="1" w:unhideWhenUsed="1"/>
+    <w:lsdException w:name="toc 1" w:semiHidden="1" w:uiPriority="39" w:unhideWhenUsed="1"/>
+    <w:lsdException w:name="toc 2" w:semiHidden="1" w:uiPriority="39" w:unhideWhenUsed="1"/>
+    <w:lsdException w:name="toc 3" w:semiHidden="1" w:uiPriority="39" w:unhideWhenUsed="1"/>
+    <w:lsdException w:name="toc 4" w:semiHidden="1" w:uiPriority="39" w:unhideWhenUsed="1"/>
+    <w:lsdException w:name="toc 5" w:semiHidden="1" w:uiPriority="39" w:unhideWhenUsed="1"/>
+    <w:lsdException w:name="toc 6" w:semiHidden="1" w:uiPriority="39" w:unhideWhenUsed="1"/>
+    <w:lsdException w:name="toc 7" w:semiHidden="1" w:uiPriority="39" w:unhideWhenUsed="1"/>
+    <w:lsdException w:name="toc 8" w:semiHidden="1" w:uiPriority="39" w:unhideWhenUsed="1"/>
+    <w:lsdException w:name="toc 9" w:semiHidden="1" w:uiPriority="39" w:unhideWhenUsed="1"/>
+    <w:lsdException w:name="Normal Indent" w:semiHidden="1" w:unhideWhenUsed="1"/>
+    <w:lsdException w:name="footnote text" w:semiHidden="1" w:unhideWhenUsed="1"/>
+    <w:lsdException w:name="annotation text" w:semiHidden="1" w:unhideWhenUsed="1"/>
+    <w:lsdException w:name="header" w:semiHidden="1" w:unhideWhenUsed="1"/>
+    <w:lsdException w:name="footer" w:semiHidden="1" w:unhideWhenUsed="1"/>
+    <w:lsdException w:name="index heading" w:semiHidden="1" w:unhideWhenUsed="1"/>
+    <w:lsdException w:name="caption" w:semiHidden="1" w:uiPriority="35" w:unhideWhenUsed="1" w:qFormat="1"/>
+    <w:lsdException w:name="table of figures" w:semiHidden="1" w:unhideWhenUsed="1"/>
+    <w:lsdException w:name="envelope address" w:semiHidden="1" w:unhideWhenUsed="1"/>
+    <w:lsdException w:name="envelope return" w:semiHidden="1" w:unhideWhenUsed="1"/>
+    <w:lsdException w:name="footnote reference" w:semiHidden="1" w:unhideWhenUsed="1"/>
+    <w:lsdException w:name="annotation reference" w:semiHidden="1" w:unhideWhenUsed="1"/>
+    <w:lsdException w:name="line number" w:semiHidden="1" w:unhideWhenUsed="1"/>
+    <w:lsdException w:name="page number" w:semiHidden="1" w:unhideWhenUsed="1"/>
+    <w:lsdException w:name="endnote reference" w:semiHidden="1" w:unhideWhenUsed="1"/>
+    <w:lsdException w:name="endnote text" w:semiHidden="1" w:unhideWhenUsed="1"/>
+    <w:lsdException w:name="table of authorities" w:semiHidden="1" w:unhideWhenUsed="1"/>
+    <w:lsdException w:name="macro" w:semiHidden="1" w:unhideWhenUsed="1"/>
+    <w:lsdException w:name="toa heading" w:semiHidden="1" w:unhideWhenUsed="1"/>
+    <w:lsdException w:name="List" w:semiHidden="1" w:unhideWhenUsed="1"/>
+    <w:lsdException w:name="List Bullet" w:semiHidden="1" w:unhideWhenUsed="1"/>
+    <w:lsdException w:name="List Number" w:semiHidden="1" w:unhideWhenUsed="1"/>
+    <w:lsdException w:name="List 2" w:semiHidden="1" w:unhideWhenUsed="1"/>
+    <w:lsdException w:name="List 3" w:semiHidden="1" w:unhideWhenUsed="1"/>
+    <w:lsdException w:name="List 4" w:semiHidden="1" w:unhideWhenUsed="1"/>
+    <w:lsdException w:name="List 5" w:semiHidden="1" w:unhideWhenUsed="1"/>
+    <w:lsdException w:name="List Bullet 2" w:semiHidden="1" w:unhideWhenUsed="1"/>
+    <w:lsdException w:name="List Bullet 3" w:semiHidden="1" w:unhideWhenUsed="1"/>
+    <w:lsdException w:name="List Bullet 4" w:semiHidden="1" w:unhideWhenUsed="1"/>
+    <w:lsdException w:name="List Bullet 5" w:semiHidden="1" w:unhideWhenUsed="1"/>
+    <w:lsdException w:name="List Number 2" w:semiHidden="1" w:unhideWhenUsed="1"/>
+    <w:lsdException w:name="List Number 3" w:semiHidden="1" w:unhideWhenUsed="1"/>
+    <w:lsdException w:name="List Number 4" w:semiHidden="1" w:unhideWhenUsed="1"/>
+    <w:lsdException w:name="List Number 5" w:semiHidden="1" w:unhideWhenUsed="1"/>
+    <w:lsdException w:name="Title" w:uiPriority="10" w:qFormat="1"/>
+    <w:lsdException w:name="Closing" w:semiHidden="1" w:unhideWhenUsed="1"/>
+    <w:lsdException w:name="Signature" w:semiHidden="1" w:unhideWhenUsed="1"/>
+    <w:lsdException w:name="Default Paragraph Font" w:semiHidden="1" w:uiPriority="1" w:unhideWhenUsed="1"/>
+    <w:lsdException w:name="Body Text" w:semiHidden="1" w:unhideWhenUsed="1"/>
+    <w:lsdException w:name="Body Text Indent" w:semiHidden="1" w:unhideWhenUsed="1"/>
+    <w:lsdException w:name="List Continue" w:semiHidden="1" w:unhideWhenUsed="1"/>
+    <w:lsdException w:name="List Continue 2" w:semiHidden="1" w:unhideWhenUsed="1"/>
+    <w:lsdException w:name="List Continue 3" w:semiHidden="1" w:unhideWhenUsed="1"/>
+    <w:lsdException w:name="List Continue 4" w:semiHidden="1" w:unhideWhenUsed="1"/>
+    <w:lsdException w:name="List Continue 5" w:semiHidden="1" w:unhideWhenUsed="1"/>
+    <w:lsdException w:name="Message Header" w:semiHidden="1" w:unhideWhenUsed="1"/>
+    <w:lsdException w:name="Subtitle" w:uiPriority="11" w:qFormat="1"/>
+    <w:lsdException w:name="Salutation" w:semiHidden="1" w:unhideWhenUsed="1"/>
+    <w:lsdException w:name="Date" w:semiHidden="1" w:unhideWhenUsed="1"/>
+    <w:lsdException w:name="Body Text First Indent" w:semiHidden="1" w:unhideWhenUsed="1"/>
+    <w:lsdException w:name="Body Text First Indent 2" w:semiHidden="1" w:unhideWhenUsed="1"/>
+    <w:lsdException w:name="Note Heading" w:semiHidden="1" w:unhideWhenUsed="1"/>
+    <w:lsdException w:name="Body Text 2" w:semiHidden="1" w:unhideWhenUsed="1"/>
+    <w:lsdException w:name="Body Text 3" w:semiHidden="1" w:unhideWhenUsed="1"/>
+    <w:lsdException w:name="Body Text Indent 2" w:semiHidden="1" w:unhideWhenUsed="1"/>
+    <w:lsdException w:name="Body Text Indent 3" w:semiHidden="1" w:unhideWhenUsed="1"/>
+    <w:lsdException w:name="Block Text" w:semiHidden="1" w:unhideWhenUsed="1"/>
+    <w:lsdException w:name="Hyperlink" w:semiHidden="1" w:unhideWhenUsed="1"/>
+    <w:lsdException w:name="FollowedHyperlink" w:semiHidden="1" w:unhideWhenUsed="1"/>
+    <w:lsdException w:name="Strong" w:uiPriority="22" w:qFormat="1"/>
+    <w:lsdException w:name="Emphasis" w:uiPriority="20" w:qFormat="1"/>
+    <w:lsdException w:name="Document Map" w:semiHidden="1" w:unhideWhenUsed="1"/>
+    <w:lsdException w:name="Plain Text" w:semiHidden="1" w:unhideWhenUsed="1"/>
+    <w:lsdException w:name="E-mail Signature" w:semiHidden="1" w:unhideWhenUsed="1"/>
+    <w:lsdException w:name="HTML Top of Form" w:semiHidden="1" w:unhideWhenUsed="1"/>
+    <w:lsdException w:name="HTML Bottom of Form" w:semiHidden="1" w:unhideWhenUsed="1"/>
+    <w:lsdException w:name="Normal (Web)" w:semiHidden="1" w:unhideWhenUsed="1"/>
+    <w:lsdException w:name="HTML Acronym" w:semiHidden="1" w:unhideWhenUsed="1"/>
+    <w:lsdException w:name="HTML Address" w:semiHidden="1" w:unhideWhenUsed="1"/>
+    <w:lsdException w:name="HTML Cite" w:semiHidden="1" w:unhideWhenUsed="1"/>
+    <w:lsdException w:name="HTML Code" w:semiHidden="1" w:unhideWhenUsed="1"/>
+    <w:lsdException w:name="HTML Definition" w:semiHidden="1" w:unhideWhenUsed="1"/>
+    <w:lsdException w:name="HTML Keyboard" w:semiHidden="1" w:unhideWhenUsed="1"/>
+    <w:lsdException w:name="HTML Preformatted" w:semiHidden="1" w:unhideWhenUsed="1"/>
+    <w:lsdException w:name="HTML Sample" w:semiHidden="1" w:unhideWhenUsed="1"/>
+    <w:lsdException w:name="HTML Typewriter" w:semiHidden="1" w:unhideWhenUsed="1"/>
+    <w:lsdException w:name="HTML Variable" w:semiHidden="1" w:unhideWhenUsed="1"/>
+    <w:lsdException w:name="Normal Table" w:semiHidden="1" w:unhideWhenUsed="1"/>
+    <w:lsdException w:name="annotation subject" w:semiHidden="1" w:unhideWhenUsed="1"/>
+    <w:lsdException w:name="No List" w:semiHidden="1" w:unhideWhenUsed="1"/>
+    <w:lsdException w:name="Outline List 1" w:semiHidden="1" w:unhideWhenUsed="1"/>
+    <w:lsdException w:name="Outline List 2" w:semiHidden="1" w:unhideWhenUsed="1"/>
+    <w:lsdException w:name="Outline List 3" w:semiHidden="1" w:unhideWhenUsed="1"/>
+    <w:lsdException w:name="Table Simple 1" w:semiHidden="1" w:unhideWhenUsed="1"/>
+    <w:lsdException w:name="Table Simple 2" w:semiHidden="1" w:unhideWhenUsed="1"/>
+    <w:lsdException w:name="Table Simple 3" w:semiHidden="1" w:unhideWhenUsed="1"/>
+    <w:lsdException w:name="Table Classic 1" w:semiHidden="1" w:unhideWhenUsed="1"/>
+    <w:lsdException w:name="Table Classic 2" w:semiHidden="1" w:unhideWhenUsed="1"/>
+    <w:lsdException w:name="Table Classic 3" w:semiHidden="1" w:unhideWhenUsed="1"/>
+    <w:lsdException w:name="Table Classic 4" w:semiHidden="1" w:unhideWhenUsed="1"/>
+    <w:lsdException w:name="Table Colorful 1" w:semiHidden="1" w:unhideWhenUsed="1"/>
+    <w:lsdException w:name="Table Colorful 2" w:semiHidden="1" w:unhideWhenUsed="1"/>
+    <w:lsdException w:name="Table Colorful 3" w:semiHidden="1" w:unhideWhenUsed="1"/>
+    <w:lsdException w:name="Table Columns 1" w:semiHidden="1" w:unhideWhenUsed="1"/>
+    <w:lsdException w:name="Table Columns 2" w:semiHidden="1" w:unhideWhenUsed="1"/>
+    <w:lsdException w:name="Table Columns 3" w:semiHidden="1" w:unhideWhenUsed="1"/>
+    <w:lsdException w:name="Table Columns 4" w:semiHidden="1" w:unhideWhenUsed="1"/>
+    <w:lsdException w:name="Table Columns 5" w:semiHidden="1" w:unhideWhenUsed="1"/>
+    <w:lsdException w:name="Table Grid 1" w:semiHidden="1" w:unhideWhenUsed="1"/>
+    <w:lsdException w:name="Table Grid 2" w:semiHidden="1" w:unhideWhenUsed="1"/>
+    <w:lsdException w:name="Table Grid 3" w:semiHidden="1" w:unhideWhenUsed="1"/>
+    <w:lsdException w:name="Table Grid 4" w:semiHidden="1" w:unhideWhenUsed="1"/>
+    <w:lsdException w:name="Table Grid 5" w:semiHidden="1" w:unhideWhenUsed="1"/>
+    <w:lsdException w:name="Table Grid 6" w:semiHidden="1" w:unhideWhenUsed="1"/>
+    <w:lsdException w:name="Table Grid 7" w:semiHidden="1" w:unhideWhenUsed="1"/>
+    <w:lsdException w:name="Table Grid 8" w:semiHidden="1" w:unhideWhenUsed="1"/>
+    <w:lsdException w:name="Table List 1" w:semiHidden="1" w:unhideWhenUsed="1"/>
+    <w:lsdException w:name="Table List 2" w:semiHidden="1" w:unhideWhenUsed="1"/>
+    <w:lsdException w:name="Table List 3" w:semiHidden="1" w:unhideWhenUsed="1"/>
+    <w:lsdException w:name="Table List 4" w:semiHidden="1" w:unhideWhenUsed="1"/>
+    <w:lsdException w:name="Table List 5" w:semiHidden="1" w:unhideWhenUsed="1"/>
+    <w:lsdException w:name="Table List 6" w:semiHidden="1" w:unhideWhenUsed="1"/>
+    <w:lsdException w:name="Table List 7" w:semiHidden="1" w:unhideWhenUsed="1"/>
+    <w:lsdException w:name="Table List 8" w:semiHidden="1" w:unhideWhenUsed="1"/>
+    <w:lsdException w:name="Table 3D effects 1" w:semiHidden="1" w:unhideWhenUsed="1"/>
+    <w:lsdException w:name="Table 3D effects 2" w:semiHidden="1" w:unhideWhenUsed="1"/>
+    <w:lsdException w:name="Table 3D effects 3" w:semiHidden="1" w:unhideWhenUsed="1"/>
+    <w:lsdException w:name="Table Contemporary" w:semiHidden="1" w:unhideWhenUsed="1"/>
+    <w:lsdException w:name="Table Elegant" w:semiHidden="1" w:unhideWhenUsed="1"/>
+    <w:lsdException w:name="Table Professional" w:semiHidden="1" w:unhideWhenUsed="1"/>
+    <w:lsdException w:name="Table Subtle 1" w:semiHidden="1" w:unhideWhenUsed="1"/>
+    <w:lsdException w:name="Table Subtle 2" w:semiHidden="1" w:unhideWhenUsed="1"/>
+    <w:lsdException w:name="Table Web 1" w:semiHidden="1" w:unhideWhenUsed="1"/>
+    <w:lsdException w:name="Table Web 2" w:semiHidden="1" w:unhideWhenUsed="1"/>
+    <w:lsdException w:name="Table Web 3" w:semiHidden="1" w:unhideWhenUsed="1"/>
+    <w:lsdException w:name="Balloon Text" w:semiHidden="1" w:unhideWhenUsed="1"/>
+    <w:lsdException w:name="Table Grid" w:uiPriority="59"/>
+    <w:lsdException w:name="Table Theme" w:semiHidden="1" w:unhideWhenUsed="1"/>
+    <w:lsdException w:name="Placeholder Text" w:semiHidden="1"/>
+    <w:lsdException w:name="No Spacing" w:uiPriority="1" w:qFormat="1"/>
+    <w:lsdException w:name="Light Shading" w:uiPriority="60"/>
+    <w:lsdException w:name="Light List" w:uiPriority="61"/>
+    <w:lsdException w:name="Light Grid" w:uiPriority="62"/>
+    <w:lsdException w:name="Medium Shading 1" w:uiPriority="63"/>
+    <w:lsdException w:name="Medium Shading 2" w:uiPriority="64"/>
+    <w:lsdException w:name="Medium List 1" w:uiPriority="65"/>
+    <w:lsdException w:name="Medium List 2" w:uiPriority="66"/>
+    <w:lsdException w:name="Medium Grid 1" w:uiPriority="67"/>
+    <w:lsdException w:name="Medium Grid 2" w:uiPriority="68"/>
+    <w:lsdException w:name="Medium Grid 3" w:uiPriority="69"/>
+    <w:lsdException w:name="Dark List" w:uiPriority="70"/>
+    <w:lsdException w:name="Colorful Shading" w:uiPriority="71"/>
+    <w:lsdException w:name="Colorful List" w:uiPriority="72"/>
+    <w:lsdException w:name="Colorful Grid" w:uiPriority="73"/>
+    <w:lsdException w:name="Light Shading Accent 1" w:uiPriority="60"/>
+    <w:lsdException w:name="Light List Accent 1" w:uiPriority="61"/>
+    <w:lsdException w:name="Light Grid Accent 1" w:uiPriority="62"/>
+    <w:lsdException w:name="Medium Shading 1 Accent 1" w:uiPriority="63"/>
+    <w:lsdException w:name="Medium Shading 2 Accent 1" w:uiPriority="64"/>
+    <w:lsdException w:name="Medium List 1 Accent 1" w:uiPriority="65"/>
+    <w:lsdException w:name="Revision" w:semiHidden="1"/>
+    <w:lsdException w:name="List Paragraph" w:uiPriority="34" w:qFormat="1"/>
+    <w:lsdException w:name="Quote" w:uiPriority="29" w:qFormat="1"/>
+    <w:lsdException w:name="Intense Quote" w:uiPriority="30" w:qFormat="1"/>
+    <w:lsdException w:name="Medium List 2 Accent 1" w:uiPriority="66"/>
+    <w:lsdException w:name="Medium Grid 1 Accent 1" w:uiPriority="67"/>
+    <w:lsdException w:name="Medium Grid 2 Accent 1" w:uiPriority="68"/>
+    <w:lsdException w:name="Medium Grid 3 Accent 1" w:uiPriority="69"/>
+    <w:lsdException w:name="Dark List Accent 1" w:uiPriority="70"/>
+    <w:lsdException w:name="Colorful Shading Accent 1" w:uiPriority="71"/>
+    <w:lsdException w:name="Colorful List Accent 1" w:uiPriority="72"/>
+    <w:lsdException w:name="Colorful Grid Accent 1" w:uiPriority="73"/>
+    <w:lsdException w:name="Light Shading Accent 2" w:uiPriority="60"/>
+    <w:lsdException w:name="Light List Accent 2" w:uiPriority="61"/>
+    <w:lsdException w:name="Light Grid Accent 2" w:uiPriority="62"/>
+    <w:lsdException w:name="Medium Shading 1 Accent 2" w:uiPriority="63"/>
+    <w:lsdException w:name="Medium Shading 2 Accent 2" w:uiPriority="64"/>
+    <w:lsdException w:name="Medium List 1 Accent 2" w:uiPriority="65"/>
+    <w:lsdException w:name="Medium List 2 Accent 2" w:uiPriority="66"/>
+    <w:lsdException w:name="Medium Grid 1 Accent 2" w:uiPriority="67"/>
+    <w:lsdException w:name="Medium Grid 2 Accent 2" w:uiPriority="68"/>
+    <w:lsdException w:name="Medium Grid 3 Accent 2" w:uiPriority="69"/>
+    <w:lsdException w:name="Dark List Accent 2" w:uiPriority="70"/>
+    <w:lsdException w:name="Colorful Shading Accent 2" w:uiPriority="71"/>
+    <w:lsdException w:name="Colorful List Accent 2" w:uiPriority="72"/>
+    <w:lsdException w:name="Colorful Grid Accent 2" w:uiPriority="73"/>
+    <w:lsdException w:name="Light Shading Accent 3" w:uiPriority="60"/>
+    <w:lsdException w:name="Light List Accent 3" w:uiPriority="61"/>
+    <w:lsdException w:name="Light Grid Accent 3" w:uiPriority="62"/>
+    <w:lsdException w:name="Medium Shading 1 Accent 3" w:uiPriority="63"/>
+    <w:lsdException w:name="Medium Shading 2 Accent 3" w:uiPriority="64"/>
+    <w:lsdException w:name="Medium List 1 Accent 3" w:uiPriority="65"/>
+    <w:lsdException w:name="Medium List 2 Accent 3" w:uiPriority="66"/>
+    <w:lsdException w:name="Medium Grid 1 Accent 3" w:uiPriority="67"/>
+    <w:lsdException w:name="Medium Grid 2 Accent 3" w:uiPriority="68"/>
+    <w:lsdException w:name="Medium Grid 3 Accent 3" w:uiPriority="69"/>
+    <w:lsdException w:name="Dark List Accent 3" w:uiPriority="70"/>
+    <w:lsdException w:name="Colorful Shading Accent 3" w:uiPriority="71"/>
+    <w:lsdException w:name="Colorful List Accent 3" w:uiPriority="72"/>
+    <w:lsdException w:name="Colorful Grid Accent 3" w:uiPriority="73"/>
+    <w:lsdException w:name="Light Shading Accent 4" w:uiPriority="60"/>
+    <w:lsdException w:name="Light List Accent 4" w:uiPriority="61"/>
+    <w:lsdException w:name="Light Grid Accent 4" w:uiPriority="62"/>
+    <w:lsdException w:name="Medium Shading 1 Accent 4" w:uiPriority="63"/>
+    <w:lsdException w:name="Medium Shading 2 Accent 4" w:uiPriority="64"/>
+    <w:lsdException w:name="Medium List 1 Accent 4" w:uiPriority="65"/>
+    <w:lsdException w:name="Medium List 2 Accent 4" w:uiPriority="66"/>
+    <w:lsdException w:name="Medium Grid 1 Accent 4" w:uiPriority="67"/>
+    <w:lsdException w:name="Medium Grid 2 Accent 4" w:uiPriority="68"/>
+    <w:lsdException w:name="Medium Grid 3 Accent 4" w:uiPriority="69"/>
+    <w:lsdException w:name="Dark List Accent 4" w:uiPriority="70"/>
+    <w:lsdException w:name="Colorful Shading Accent 4" w:uiPriority="71"/>
+    <w:lsdException w:name="Colorful List Accent 4" w:uiPriority="72"/>
+    <w:lsdException w:name="Colorful Grid Accent 4" w:uiPriority="73"/>
+    <w:lsdException w:name="Light Shading Accent 5" w:uiPriority="60"/>
+    <w:lsdException w:name="Light List Accent 5" w:uiPriority="61"/>
+    <w:lsdException w:name="Light Grid Accent 5" w:uiPriority="62"/>
+    <w:lsdException w:name="Medium Shading 1 Accent 5" w:uiPriority="63"/>
+    <w:lsdException w:name="Medium Shading 2 Accent 5" w:uiPriority="64"/>
+    <w:lsdException w:name="Medium List 1 Accent 5" w:uiPriority="65"/>
+    <w:lsdException w:name="Medium List 2 Accent 5" w:uiPriority="66"/>
+    <w:lsdException w:name="Medium Grid 1 Accent 5" w:uiPriority="67"/>
+    <w:lsdException w:name="Medium Grid 2 Accent 5" w:uiPriority="68"/>
+    <w:lsdException w:name="Medium Grid 3 Accent 5" w:uiPriority="69"/>
+    <w:lsdException w:name="Dark List Accent 5" w:uiPriority="70"/>
+    <w:lsdException w:name="Colorful Shading Accent 5" w:uiPriority="71"/>
+    <w:lsdException w:name="Colorful List Accent 5" w:uiPriority="72"/>
+    <w:lsdException w:name="Colorful Grid Accent 5" w:uiPriority="73"/>
+    <w:lsdException w:name="Light Shading Accent 6" w:uiPriority="60"/>
+    <w:lsdException w:name="Light List Accent 6" w:uiPriority="61"/>
+    <w:lsdException w:name="Light Grid Accent 6" w:uiPriority="62"/>
+    <w:lsdException w:name="Medium Shading 1 Accent 6" w:uiPriority="63"/>
+    <w:lsdException w:name="Medium Shading 2 Accent 6" w:uiPriority="64"/>
+    <w:lsdException w:name="Medium List 1 Accent 6" w:uiPriority="65"/>
+    <w:lsdException w:name="Medium List 2 Accent 6" w:uiPriority="66"/>
+    <w:lsdException w:name="Medium Grid 1 Accent 6" w:uiPriority="67"/>
+    <w:lsdException w:name="Medium Grid 2 Accent 6" w:uiPriority="68"/>
+    <w:lsdException w:name="Medium Grid 3 Accent 6" w:uiPriority="69"/>
+    <w:lsdException w:name="Dark List Accent 6" w:uiPriority="70"/>
+    <w:lsdException w:name="Colorful Shading Accent 6" w:uiPriority="71"/>
+    <w:lsdException w:name="Colorful List Accent 6" w:uiPriority="72"/>
+    <w:lsdException w:name="Colorful Grid Accent 6" w:uiPriority="73"/>
+    <w:lsdException w:name="Subtle Emphasis" w:uiPriority="19" w:qFormat="1"/>
+    <w:lsdException w:name="Intense Emphasis" w:uiPriority="21" w:qFormat="1"/>
+    <w:lsdException w:name="Subtle Reference" w:uiPriority="31" w:qFormat="1"/>
+    <w:lsdException w:name="Intense Reference" w:uiPriority="32" w:qFormat="1"/>
+    <w:lsdException w:name="Book Title" w:uiPriority="33" w:qFormat="1"/>
+    <w:lsdException w:name="Bibliography" w:semiHidden="1" w:uiPriority="37" w:unhideWhenUsed="1"/>
+    <w:lsdException w:name="TOC Heading" w:semiHidden="1" w:uiPriority="39" w:unhideWhenUsed="1" w:qFormat="1"/>
+    <w:lsdException w:name="Plain Table 1" w:uiPriority="41"/>
+    <w:lsdException w:name="Plain Table 2" w:uiPriority="42"/>
+    <w:lsdException w:name="Plain Table 3" w:uiPriority="43"/>
+    <w:lsdException w:name="Plain Table 4" w:uiPriority="44"/>
+    <w:lsdException w:name="Plain Table 5" w:uiPriority="45"/>
+    <w:lsdException w:name="Grid Table Light" w:uiPriority="40"/>
+    <w:lsdException w:name="Grid Table 1 Light" w:uiPriority="46"/>
+    <w:lsdException w:name="Grid Table 2" w:uiPriority="47"/>
+    <w:lsdException w:name="Grid Table 3" w:uiPriority="48"/>
+    <w:lsdException w:name="Grid Table 4" w:uiPriority="49"/>
+    <w:lsdException w:name="Grid Table 5 Dark" w:uiPriority="50"/>
+    <w:lsdException w:name="Grid Table 6 Colorful" w:uiPriority="51"/>
+    <w:lsdException w:name="Grid Table 7 Colorful" w:uiPriority="52"/>
+    <w:lsdException w:name="Grid Table 1 Light Accent 1" w:uiPriority="46"/>
+    <w:lsdException w:name="Grid Table 2 Accent 1" w:uiPriority="47"/>
+    <w:lsdException w:name="Grid Table 3 Accent 1" w:uiPriority="48"/>
+    <w:lsdException w:name="Grid Table 4 Accent 1" w:uiPriority="49"/>
+    <w:lsdException w:name="Grid Table 5 Dark Accent 1" w:uiPriority="50"/>
+    <w:lsdException w:name="Grid Table 6 Colorful Accent 1" w:uiPriority="51"/>
+    <w:lsdException w:name="Grid Table 7 Colorful Accent 1" w:uiPriority="52"/>
+    <w:lsdException w:name="Grid Table 1 Light Accent 2" w:uiPriority="46"/>
+    <w:lsdException w:name="Grid Table 2 Accent 2" w:uiPriority="47"/>
+    <w:lsdException w:name="Grid Table 3 Accent 2" w:uiPriority="48"/>
+    <w:lsdException w:name="Grid Table 4 Accent 2" w:uiPriority="49"/>
+    <w:lsdException w:name="Grid Table 5 Dark Accent 2" w:uiPriority="50"/>
+    <w:lsdException w:name="Grid Table 6 Colorful Accent 2" w:uiPriority="51"/>
+    <w:lsdException w:name="Grid Table 7 Colorful Accent 2" w:uiPriority="52"/>
+    <w:lsdException w:name="Grid Table 1 Light Accent 3" w:uiPriority="46"/>
+    <w:lsdException w:name="Grid Table 2 Accent 3" w:uiPriority="47"/>
+    <w:lsdException w:name="Grid Table 3 Accent 3" w:uiPriority="48"/>
+    <w:lsdException w:name="Grid Table 4 Accent 3" w:uiPriority="49"/>
+    <w:lsdException w:name="Grid Table 5 Dark Accent 3" w:uiPriority="50"/>
+    <w:lsdException w:name="Grid Table 6 Colorful Accent 3" w:uiPriority="51"/>
+    <w:lsdException w:name="Grid Table 7 Colorful Accent 3" w:uiPriority="52"/>
+    <w:lsdException w:name="Grid Table 1 Light Accent 4" w:uiPriority="46"/>
+    <w:lsdException w:name="Grid Table 2 Accent 4" w:uiPriority="47"/>
+    <w:lsdException w:name="Grid Table 3 Accent 4" w:uiPriority="48"/>
+    <w:lsdException w:name="Grid Table 4 Accent 4" w:uiPriority="49"/>
+    <w:lsdException w:name="Grid Table 5 Dark Accent 4" w:uiPriority="50"/>
+    <w:lsdException w:name="Grid Table 6 Colorful Accent 4" w:uiPriority="51"/>
+    <w:lsdException w:name="Grid Table 7 Colorful Accent 4" w:uiPriority="52"/>
+    <w:lsdException w:name="Grid Table 1 Light Accent 5" w:uiPriority="46"/>
+    <w:lsdException w:name="Grid Table 2 Accent 5" w:uiPriority="47"/>
+    <w:lsdException w:name="Grid Table 3 Accent 5" w:uiPriority="48"/>
+    <w:lsdException w:name="Grid Table 4 Accent 5" w:uiPriority="49"/>
+    <w:lsdException w:name="Grid Table 5 Dark Accent 5" w:uiPriority="50"/>
+    <w:lsdException w:name="Grid Table 6 Colorful Accent 5" w:uiPriority="51"/>
+    <w:lsdException w:name="Grid Table 7 Colorful Accent 5" w:uiPriority="52"/>
+    <w:lsdException w:name="Grid Table 1 Light Accent 6" w:uiPriority="46"/>
+    <w:lsdException w:name="Grid Table 2 Accent 6" w:uiPriority="47"/>
+    <w:lsdException w:name="Grid Table 3 Accent 6" w:uiPriority="48"/>
+    <w:lsdException w:name="Grid Table 4 Accent 6" w:uiPriority="49"/>
+    <w:lsdException w:name="Grid Table 5 Dark Accent 6" w:uiPriority="50"/>
+    <w:lsdException w:name="Grid Table 6 Colorful Accent 6" w:uiPriority="51"/>
+    <w:lsdException w:name="Grid Table 7 Colorful Accent 6" w:uiPriority="52"/>
+    <w:lsdException w:name="List Table 1 Light" w:uiPriority="46"/>
+    <w:lsdException w:name="List Table 2" w:uiPriority="47"/>
+    <w:lsdException w:name="List Table 3" w:uiPriority="48"/>
+    <w:lsdException w:name="List Table 4" w:uiPriority="49"/>
+    <w:lsdException w:name="List Table 5 Dark" w:uiPriority="50"/>
+    <w:lsdException w:name="List Table 6 Colorful" w:uiPriority="51"/>
+    <w:lsdException w:name="List Table 7 Colorful" w:uiPriority="52"/>
+    <w:lsdException w:name="List Table 1 Light Accent 1" w:uiPriority="46"/>
+    <w:lsdException w:name="List Table 2 Accent 1" w:uiPriority="47"/>
+    <w:lsdException w:name="List Table 3 Accent 1" w:uiPriority="48"/>
+    <w:lsdException w:name="List Table 4 Accent 1" w:uiPriority="49"/>
+    <w:lsdException w:name="List Table 5 Dark Accent 1" w:uiPriority="50"/>
+    <w:lsdException w:name="List Table 6 Colorful Accent 1" w:uiPriority="51"/>
+    <w:lsdException w:name="List Table 7 Colorful Accent 1" w:uiPriority="52"/>
+    <w:lsdException w:name="List Table 1 Light Accent 2" w:uiPriority="46"/>
+    <w:lsdException w:name="List Table 2 Accent 2" w:uiPriority="47"/>
+    <w:lsdException w:name="List Table 3 Accent 2" w:uiPriority="48"/>
+    <w:lsdException w:name="List Table 4 Accent 2" w:uiPriority="49"/>
+    <w:lsdException w:name="List Table 5 Dark Accent 2" w:uiPriority="50"/>
+    <w:lsdException w:name="List Table 6 Colorful Accent 2" w:uiPriority="51"/>
+    <w:lsdException w:name="List Table 7 Colorful Accent 2" w:uiPriority="52"/>
+    <w:lsdException w:name="List Table 1 Light Accent 3" w:uiPriority="46"/>
+    <w:lsdException w:name="List Table 2 Accent 3" w:uiPriority="47"/>
+    <w:lsdException w:name="List Table 3 Accent 3" w:uiPriority="48"/>
+    <w:lsdException w:name="List Table 4 Accent 3" w:uiPriority="49"/>
+    <w:lsdException w:name="List Table 5 Dark Accent 3" w:uiPriority="50"/>
+    <w:lsdException w:name="List Table 6 Colorful Accent 3" w:uiPriority="51"/>
+    <w:lsdException w:name="List Table 7 Colorful Accent 3" w:uiPriority="52"/>
+    <w:lsdException w:name="List Table 1 Light Accent 4" w:uiPriority="46"/>
+    <w:lsdException w:name="List Table 2 Accent 4" w:uiPriority="47"/>
+    <w:lsdException w:name="List Table 3 Accent 4" w:uiPriority="48"/>
+    <w:lsdException w:name="List Table 4 Accent 4" w:uiPriority="49"/>
+    <w:lsdException w:name="List Table 5 Dark Accent 4" w:uiPriority="50"/>
+    <w:lsdException w:name="List Table 6 Colorful Accent 4" w:uiPriority="51"/>
+    <w:lsdException w:name="List Table 7 Colorful Accent 4" w:uiPriority="52"/>
+    <w:lsdException w:name="List Table 1 Light Accent 5" w:uiPriority="46"/>
+    <w:lsdException w:name="List Table 2 Accent 5" w:uiPriority="47"/>
+    <w:lsdException w:name="List Table 3 Accent 5" w:uiPriority="48"/>
+    <w:lsdException w:name="List Table 4 Accent 5" w:uiPriority="49"/>
+    <w:lsdException w:name="List Table 5 Dark Accent 5" w:uiPriority="50"/>
+    <w:lsdException w:name="List Table 6 Colorful Accent 5" w:uiPriority="51"/>
+    <w:lsdException w:name="List Table 7 Colorful Accent 5" w:uiPriority="52"/>
+    <w:lsdException w:name="List Table 1 Light Accent 6" w:uiPriority="46"/>
+    <w:lsdException w:name="List Table 2 Accent 6" w:uiPriority="47"/>
+    <w:lsdException w:name="List Table 3 Accent 6" w:uiPriority="48"/>
+    <w:lsdException w:name="List Table 4 Accent 6" w:uiPriority="49"/>
+    <w:lsdException w:name="List Table 5 Dark Accent 6" w:uiPriority="50"/>
+    <w:lsdException w:name="List Table 6 Colorful Accent 6" w:uiPriority="51"/>
+    <w:lsdException w:name="List Table 7 Colorful Accent 6" w:uiPriority="52"/>
   </w:latentStyles>
   <w:style w:type="paragraph" w:default="1" w:styleId="a">
     <w:name w:val="Normal"/>

</xml_diff>

<commit_message>
chang validation input phone only +, numbers >9
</commit_message>
<xml_diff>
--- a/Правки по сайту webcat.docx
+++ b/Правки по сайту webcat.docx
@@ -1243,126 +1243,129 @@
       </w:r>
       <w:proofErr w:type="spellEnd"/>
       <w:r>
-        <w:t xml:space="preserve"> на к</w:t>
+        <w:t xml:space="preserve"> на кнопки поменять, поговори с дизайнером как лучше</w:t>
+      </w:r>
+    </w:p>
+    <w:p>
+      <w:pPr>
+        <w:spacing w:after="0" w:line="240" w:lineRule="auto"/>
+      </w:pPr>
+      <w:r>
+        <w:rPr>
+          <w:highlight w:val="yellow"/>
+        </w:rPr>
+        <w:t>- поменять кнопки обратной связи на «оставить заявку»</w:t>
+      </w:r>
+    </w:p>
+    <w:p>
+      <w:pPr>
+        <w:spacing w:after="0" w:line="240" w:lineRule="auto"/>
+      </w:pPr>
+      <w:r>
+        <w:rPr>
+          <w:highlight w:val="yellow"/>
+        </w:rPr>
+        <w:t>- убрать в мобильном меню слово МЕНЮ</w:t>
+      </w:r>
+    </w:p>
+    <w:p>
+      <w:pPr>
+        <w:spacing w:after="0" w:line="240" w:lineRule="auto"/>
+      </w:pPr>
+      <w:r>
+        <w:t xml:space="preserve">- добавить плавное появление меню и </w:t>
+      </w:r>
+      <w:proofErr w:type="spellStart"/>
+      <w:r>
+        <w:t>обратки</w:t>
+      </w:r>
+      <w:proofErr w:type="spellEnd"/>
+    </w:p>
+    <w:p>
+      <w:pPr>
+        <w:spacing w:after="0" w:line="240" w:lineRule="auto"/>
+      </w:pPr>
+      <w:r>
+        <w:t>- линии после клика на меню</w:t>
+      </w:r>
+    </w:p>
+    <w:p>
+      <w:pPr>
+        <w:spacing w:after="0" w:line="240" w:lineRule="auto"/>
+      </w:pPr>
+      <w:r>
+        <w:t>- добавить анимации по сайту, с дизайнером обсудить что и как</w:t>
+      </w:r>
+    </w:p>
+    <w:p>
+      <w:pPr>
+        <w:spacing w:after="0" w:line="240" w:lineRule="auto"/>
+      </w:pPr>
+      <w:r>
+        <w:rPr>
+          <w:highlight w:val="yellow"/>
+        </w:rPr>
+        <w:t xml:space="preserve">- Маска не нужна +375 </w:t>
+      </w:r>
+      <w:proofErr w:type="spellStart"/>
+      <w:r>
+        <w:rPr>
+          <w:highlight w:val="yellow"/>
+        </w:rPr>
+        <w:t>валидации</w:t>
+      </w:r>
+      <w:proofErr w:type="spellEnd"/>
+      <w:r>
+        <w:rPr>
+          <w:highlight w:val="yellow"/>
+        </w:rPr>
+        <w:t xml:space="preserve"> телефона, оставить что бы не меньше 9 цифр вводилось и все</w:t>
+      </w:r>
+    </w:p>
+    <w:p>
+      <w:pPr>
+        <w:spacing w:after="0" w:line="240" w:lineRule="auto"/>
+      </w:pPr>
+      <w:r>
+        <w:t xml:space="preserve">- добавить </w:t>
+      </w:r>
+      <w:proofErr w:type="spellStart"/>
+      <w:r>
+        <w:t>скролл</w:t>
+      </w:r>
+      <w:proofErr w:type="spellEnd"/>
+      <w:r>
+        <w:t xml:space="preserve"> горизонтальный</w:t>
+      </w:r>
+      <w:r>
+        <w:t xml:space="preserve"> в </w:t>
+      </w:r>
+      <w:proofErr w:type="spellStart"/>
+      <w:r>
+        <w:t>моби</w:t>
       </w:r>
       <w:bookmarkStart w:id="0" w:name="_GoBack"/>
       <w:bookmarkEnd w:id="0"/>
       <w:r>
-        <w:t>нопки поменять, поговори с дизайнером как лучше</w:t>
-      </w:r>
-    </w:p>
-    <w:p>
-      <w:pPr>
-        <w:spacing w:after="0" w:line="240" w:lineRule="auto"/>
-      </w:pPr>
-      <w:r>
-        <w:rPr>
-          <w:highlight w:val="yellow"/>
-        </w:rPr>
-        <w:t>- поменять кнопки обратной связи на «оставить заявку»</w:t>
-      </w:r>
-    </w:p>
-    <w:p>
-      <w:pPr>
-        <w:spacing w:after="0" w:line="240" w:lineRule="auto"/>
-      </w:pPr>
-      <w:r>
-        <w:rPr>
-          <w:highlight w:val="yellow"/>
-        </w:rPr>
-        <w:t>- убрать в мобильном меню слово МЕНЮ</w:t>
-      </w:r>
-    </w:p>
-    <w:p>
-      <w:pPr>
-        <w:spacing w:after="0" w:line="240" w:lineRule="auto"/>
-      </w:pPr>
-      <w:r>
-        <w:t xml:space="preserve">- добавить плавное появление меню и </w:t>
+        <w:t>лке</w:t>
+      </w:r>
+      <w:proofErr w:type="spellEnd"/>
+      <w:r>
+        <w:t xml:space="preserve"> на блок формат работы</w:t>
+      </w:r>
+    </w:p>
+    <w:p>
+      <w:pPr>
+        <w:spacing w:after="0" w:line="240" w:lineRule="auto"/>
+      </w:pPr>
+      <w:r>
+        <w:t xml:space="preserve">- меню, </w:t>
       </w:r>
       <w:proofErr w:type="spellStart"/>
       <w:r>
-        <w:t>обратки</w:t>
+        <w:t>конфид</w:t>
       </w:r>
       <w:proofErr w:type="spellEnd"/>
-    </w:p>
-    <w:p>
-      <w:pPr>
-        <w:spacing w:after="0" w:line="240" w:lineRule="auto"/>
-      </w:pPr>
-      <w:r>
-        <w:t>- линии после клика на меню</w:t>
-      </w:r>
-    </w:p>
-    <w:p>
-      <w:pPr>
-        <w:spacing w:after="0" w:line="240" w:lineRule="auto"/>
-      </w:pPr>
-      <w:r>
-        <w:t>- добавить анимации по сайту, с дизайнером обсудить что и как</w:t>
-      </w:r>
-    </w:p>
-    <w:p>
-      <w:pPr>
-        <w:spacing w:after="0" w:line="240" w:lineRule="auto"/>
-      </w:pPr>
-      <w:r>
-        <w:t xml:space="preserve">- </w:t>
-      </w:r>
-      <w:r>
-        <w:t>Маска не нужна +375</w:t>
-      </w:r>
-      <w:r>
-        <w:t xml:space="preserve"> </w:t>
-      </w:r>
-      <w:proofErr w:type="spellStart"/>
-      <w:r>
-        <w:t>валидации</w:t>
-      </w:r>
-      <w:proofErr w:type="spellEnd"/>
-      <w:r>
-        <w:t xml:space="preserve"> телефона, оставить что бы не меньше 9 цифр вводилось и все</w:t>
-      </w:r>
-    </w:p>
-    <w:p>
-      <w:pPr>
-        <w:spacing w:after="0" w:line="240" w:lineRule="auto"/>
-      </w:pPr>
-      <w:r>
-        <w:t xml:space="preserve">- добавить </w:t>
-      </w:r>
-      <w:proofErr w:type="spellStart"/>
-      <w:r>
-        <w:t>скролл</w:t>
-      </w:r>
-      <w:proofErr w:type="spellEnd"/>
-      <w:r>
-        <w:t xml:space="preserve"> горизонтальный</w:t>
-      </w:r>
-      <w:r>
-        <w:t xml:space="preserve"> в </w:t>
-      </w:r>
-      <w:proofErr w:type="spellStart"/>
-      <w:r>
-        <w:t>мобилке</w:t>
-      </w:r>
-      <w:proofErr w:type="spellEnd"/>
-      <w:r>
-        <w:t xml:space="preserve"> на блок формат работы</w:t>
-      </w:r>
-    </w:p>
-    <w:p>
-      <w:pPr>
-        <w:spacing w:after="0" w:line="240" w:lineRule="auto"/>
-      </w:pPr>
-      <w:r>
-        <w:t xml:space="preserve">- меню, </w:t>
-      </w:r>
-      <w:proofErr w:type="spellStart"/>
-      <w:r>
-        <w:t>конфид</w:t>
-      </w:r>
-      <w:proofErr w:type="spellEnd"/>
       <w:r>
         <w:t xml:space="preserve"> выйти нельзя</w:t>
       </w:r>
@@ -1383,31 +1386,25 @@
         <w:spacing w:after="0" w:line="240" w:lineRule="auto"/>
       </w:pPr>
       <w:r>
+        <w:rPr>
+          <w:highlight w:val="yellow"/>
+        </w:rPr>
         <w:lastRenderedPageBreak/>
-        <w:t xml:space="preserve">- </w:t>
-      </w:r>
-      <w:r>
-        <w:t>Слушай, насчет полей на сайте</w:t>
-      </w:r>
-      <w:r>
-        <w:t xml:space="preserve">, </w:t>
-      </w:r>
-      <w:r>
-        <w:t>если в итоге формат не тот - светло-красным таким цветом делаем</w:t>
-      </w:r>
-      <w:r>
-        <w:t xml:space="preserve"> </w:t>
-      </w:r>
-      <w:r>
-        <w:t>#FF5555</w:t>
-      </w:r>
-      <w:r>
-        <w:t>, линия нижняя и текст</w:t>
-      </w:r>
-    </w:p>
-    <w:p>
-      <w:pPr>
-        <w:spacing w:after="0" w:line="240" w:lineRule="auto"/>
+        <w:t>- Слушай, насчет полей на сайте, если в итоге формат не тот - светло-красным таким цветом делаем</w:t>
+      </w:r>
+      <w:r>
+        <w:rPr>
+          <w:highlight w:val="yellow"/>
+        </w:rPr>
+        <w:t xml:space="preserve"> #FF5555, линия нижняя и текст</w:t>
+      </w:r>
+    </w:p>
+    <w:p>
+      <w:pPr>
+        <w:spacing w:after="0" w:line="240" w:lineRule="auto"/>
+        <w:rPr>
+          <w:lang w:val="en-US"/>
+        </w:rPr>
       </w:pPr>
       <w:r>
         <w:rPr>

</xml_diff>

<commit_message>
add a smooth appearance menu, feedback, confid
</commit_message>
<xml_diff>
--- a/Правки по сайту webcat.docx
+++ b/Правки по сайту webcat.docx
@@ -1272,82 +1272,102 @@
       <w:pPr>
         <w:spacing w:after="0" w:line="240" w:lineRule="auto"/>
       </w:pPr>
-      <w:r>
-        <w:t xml:space="preserve">- добавить плавное появление меню и </w:t>
-      </w:r>
-      <w:proofErr w:type="spellStart"/>
-      <w:r>
-        <w:t>обратки</w:t>
-      </w:r>
-      <w:proofErr w:type="spellEnd"/>
-    </w:p>
-    <w:p>
-      <w:pPr>
-        <w:spacing w:after="0" w:line="240" w:lineRule="auto"/>
-      </w:pPr>
-      <w:r>
-        <w:t>- линии после клика на меню</w:t>
-      </w:r>
-    </w:p>
-    <w:p>
-      <w:pPr>
-        <w:spacing w:after="0" w:line="240" w:lineRule="auto"/>
-      </w:pPr>
-      <w:r>
-        <w:t>- добавить анимации по сайту, с дизайнером обсудить что и как</w:t>
-      </w:r>
-    </w:p>
-    <w:p>
-      <w:pPr>
-        <w:spacing w:after="0" w:line="240" w:lineRule="auto"/>
-      </w:pPr>
-      <w:r>
-        <w:rPr>
-          <w:highlight w:val="yellow"/>
-        </w:rPr>
-        <w:t xml:space="preserve">- Маска не нужна +375 </w:t>
-      </w:r>
-      <w:proofErr w:type="spellStart"/>
-      <w:r>
-        <w:rPr>
-          <w:highlight w:val="yellow"/>
-        </w:rPr>
-        <w:t>валидации</w:t>
-      </w:r>
-      <w:proofErr w:type="spellEnd"/>
-      <w:r>
-        <w:rPr>
-          <w:highlight w:val="yellow"/>
-        </w:rPr>
-        <w:t xml:space="preserve"> телефона, оставить что бы не меньше 9 цифр вводилось и все</w:t>
-      </w:r>
-    </w:p>
-    <w:p>
-      <w:pPr>
-        <w:spacing w:after="0" w:line="240" w:lineRule="auto"/>
-      </w:pPr>
-      <w:r>
-        <w:t xml:space="preserve">- добавить </w:t>
-      </w:r>
-      <w:proofErr w:type="spellStart"/>
-      <w:r>
-        <w:t>скролл</w:t>
-      </w:r>
-      <w:proofErr w:type="spellEnd"/>
-      <w:r>
-        <w:t xml:space="preserve"> горизонтальный</w:t>
-      </w:r>
-      <w:r>
-        <w:t xml:space="preserve"> в </w:t>
-      </w:r>
-      <w:proofErr w:type="spellStart"/>
-      <w:r>
-        <w:t>моби</w:t>
-      </w:r>
       <w:bookmarkStart w:id="0" w:name="_GoBack"/>
       <w:bookmarkEnd w:id="0"/>
       <w:r>
-        <w:t>лке</w:t>
+        <w:rPr>
+          <w:highlight w:val="yellow"/>
+        </w:rPr>
+        <w:t xml:space="preserve">- добавить плавное появление меню и </w:t>
+      </w:r>
+      <w:proofErr w:type="spellStart"/>
+      <w:r>
+        <w:rPr>
+          <w:highlight w:val="yellow"/>
+        </w:rPr>
+        <w:t>обратки</w:t>
+      </w:r>
+      <w:proofErr w:type="spellEnd"/>
+      <w:r>
+        <w:rPr>
+          <w:highlight w:val="yellow"/>
+        </w:rPr>
+        <w:t xml:space="preserve">, </w:t>
+      </w:r>
+      <w:proofErr w:type="spellStart"/>
+      <w:r>
+        <w:rPr>
+          <w:highlight w:val="yellow"/>
+        </w:rPr>
+        <w:t>конфид</w:t>
+      </w:r>
+      <w:proofErr w:type="spellEnd"/>
+    </w:p>
+    <w:p>
+      <w:pPr>
+        <w:spacing w:after="0" w:line="240" w:lineRule="auto"/>
+      </w:pPr>
+      <w:r>
+        <w:rPr>
+          <w:highlight w:val="yellow"/>
+        </w:rPr>
+        <w:t>- линии после клика на меню</w:t>
+      </w:r>
+    </w:p>
+    <w:p>
+      <w:pPr>
+        <w:spacing w:after="0" w:line="240" w:lineRule="auto"/>
+      </w:pPr>
+      <w:r>
+        <w:t>- добавить анимации по сайту, с дизайнером обсудить что и как</w:t>
+      </w:r>
+    </w:p>
+    <w:p>
+      <w:pPr>
+        <w:spacing w:after="0" w:line="240" w:lineRule="auto"/>
+      </w:pPr>
+      <w:r>
+        <w:rPr>
+          <w:highlight w:val="yellow"/>
+        </w:rPr>
+        <w:t xml:space="preserve">- Маска не нужна +375 </w:t>
+      </w:r>
+      <w:proofErr w:type="spellStart"/>
+      <w:r>
+        <w:rPr>
+          <w:highlight w:val="yellow"/>
+        </w:rPr>
+        <w:t>валидации</w:t>
+      </w:r>
+      <w:proofErr w:type="spellEnd"/>
+      <w:r>
+        <w:rPr>
+          <w:highlight w:val="yellow"/>
+        </w:rPr>
+        <w:t xml:space="preserve"> телефона, оставить что бы не меньше 9 цифр вводилось и все</w:t>
+      </w:r>
+    </w:p>
+    <w:p>
+      <w:pPr>
+        <w:spacing w:after="0" w:line="240" w:lineRule="auto"/>
+      </w:pPr>
+      <w:r>
+        <w:t xml:space="preserve">- добавить </w:t>
+      </w:r>
+      <w:proofErr w:type="spellStart"/>
+      <w:r>
+        <w:t>скролл</w:t>
+      </w:r>
+      <w:proofErr w:type="spellEnd"/>
+      <w:r>
+        <w:t xml:space="preserve"> горизонтальный</w:t>
+      </w:r>
+      <w:r>
+        <w:t xml:space="preserve"> в </w:t>
+      </w:r>
+      <w:proofErr w:type="spellStart"/>
+      <w:r>
+        <w:t>мобилке</w:t>
       </w:r>
       <w:proofErr w:type="spellEnd"/>
       <w:r>

</xml_diff>